<commit_message>
Modificado boton de dar de baja proyecto y agregado apartado de dar de baja proyectoç
</commit_message>
<xml_diff>
--- a/documentation/Memoria/Memoria.docx
+++ b/documentation/Memoria/Memoria.docx
@@ -270,7 +270,7 @@
                                   <w:noProof/>
                                   <w:sz w:val="36"/>
                                 </w:rPr>
-                                <w:t>16/05/2021</w:t>
+                                <w:t>28/05/2021</w:t>
                               </w:r>
                               <w:r>
                                 <w:rPr>
@@ -606,7 +606,7 @@
                             <w:noProof/>
                             <w:sz w:val="36"/>
                           </w:rPr>
-                          <w:t>16/05/2021</w:t>
+                          <w:t>28/05/2021</w:t>
                         </w:r>
                         <w:r>
                           <w:rPr>
@@ -6045,21 +6045,7 @@
           <w:sz w:val="24"/>
           <w:szCs w:val="24"/>
         </w:rPr>
-        <w:t>Este subsistema permitirá llevar a cabo altas, eliminaciones y modificaciones referentes a l</w:t>
-      </w:r>
-      <w:r>
-        <w:rPr>
-          <w:sz w:val="24"/>
-          <w:szCs w:val="24"/>
-        </w:rPr>
-        <w:t>as categorías de los proyectos</w:t>
-      </w:r>
-      <w:r>
-        <w:rPr>
-          <w:sz w:val="24"/>
-          <w:szCs w:val="24"/>
-        </w:rPr>
-        <w:t>.</w:t>
+        <w:t>Este subsistema permitirá llevar a cabo altas, eliminaciones y modificaciones referentes a las categorías de los proyectos.</w:t>
       </w:r>
     </w:p>
     <w:p>
@@ -6081,25 +6067,7 @@
           <w:sz w:val="24"/>
           <w:szCs w:val="24"/>
         </w:rPr>
-        <w:t xml:space="preserve">Alta de </w:t>
-      </w:r>
-      <w:r>
-        <w:rPr>
-          <w:b/>
-          <w:bCs/>
-          <w:sz w:val="24"/>
-          <w:szCs w:val="24"/>
-        </w:rPr>
-        <w:t>categorías</w:t>
-      </w:r>
-      <w:r>
-        <w:rPr>
-          <w:b/>
-          <w:bCs/>
-          <w:sz w:val="24"/>
-          <w:szCs w:val="24"/>
-        </w:rPr>
-        <w:t>.</w:t>
+        <w:t>Alta de categorías.</w:t>
       </w:r>
     </w:p>
     <w:p>
@@ -6186,13 +6154,7 @@
       </w:pPr>
       <w:bookmarkStart w:id="20" w:name="_Toc72084685"/>
       <w:r>
-        <w:t xml:space="preserve">Gestión de </w:t>
-      </w:r>
-      <w:r>
-        <w:t>Niveles</w:t>
-      </w:r>
-      <w:r>
-        <w:t>.</w:t>
+        <w:t>Gestión de Niveles.</w:t>
       </w:r>
       <w:bookmarkEnd w:id="20"/>
     </w:p>
@@ -6208,21 +6170,7 @@
           <w:sz w:val="24"/>
           <w:szCs w:val="24"/>
         </w:rPr>
-        <w:t xml:space="preserve">Este subsistema permitirá llevar a cabo altas, eliminaciones y modificaciones referentes a las categorías de los </w:t>
-      </w:r>
-      <w:r>
-        <w:rPr>
-          <w:sz w:val="24"/>
-          <w:szCs w:val="24"/>
-        </w:rPr>
-        <w:t>niveles</w:t>
-      </w:r>
-      <w:r>
-        <w:rPr>
-          <w:sz w:val="24"/>
-          <w:szCs w:val="24"/>
-        </w:rPr>
-        <w:t>.</w:t>
+        <w:t>Este subsistema permitirá llevar a cabo altas, eliminaciones y modificaciones referentes a las categorías de los niveles.</w:t>
       </w:r>
     </w:p>
     <w:p>
@@ -6244,25 +6192,7 @@
           <w:sz w:val="24"/>
           <w:szCs w:val="24"/>
         </w:rPr>
-        <w:t xml:space="preserve">Alta de </w:t>
-      </w:r>
-      <w:r>
-        <w:rPr>
-          <w:b/>
-          <w:bCs/>
-          <w:sz w:val="24"/>
-          <w:szCs w:val="24"/>
-        </w:rPr>
-        <w:t>niveles</w:t>
-      </w:r>
-      <w:r>
-        <w:rPr>
-          <w:b/>
-          <w:bCs/>
-          <w:sz w:val="24"/>
-          <w:szCs w:val="24"/>
-        </w:rPr>
-        <w:t>.</w:t>
+        <w:t>Alta de niveles.</w:t>
       </w:r>
     </w:p>
     <w:p>
@@ -6410,25 +6340,7 @@
           <w:sz w:val="24"/>
           <w:szCs w:val="24"/>
         </w:rPr>
-        <w:t xml:space="preserve">Alta de </w:t>
-      </w:r>
-      <w:r>
-        <w:rPr>
-          <w:b/>
-          <w:bCs/>
-          <w:sz w:val="24"/>
-          <w:szCs w:val="24"/>
-        </w:rPr>
-        <w:t>usuarios</w:t>
-      </w:r>
-      <w:r>
-        <w:rPr>
-          <w:b/>
-          <w:bCs/>
-          <w:sz w:val="24"/>
-          <w:szCs w:val="24"/>
-        </w:rPr>
-        <w:t>.</w:t>
+        <w:t>Alta de usuarios.</w:t>
       </w:r>
     </w:p>
     <w:p>
@@ -6450,25 +6362,7 @@
           <w:sz w:val="24"/>
           <w:szCs w:val="24"/>
         </w:rPr>
-        <w:t xml:space="preserve">aja de </w:t>
-      </w:r>
-      <w:r>
-        <w:rPr>
-          <w:b/>
-          <w:bCs/>
-          <w:sz w:val="24"/>
-          <w:szCs w:val="24"/>
-        </w:rPr>
-        <w:t>usuarios</w:t>
-      </w:r>
-      <w:r>
-        <w:rPr>
-          <w:b/>
-          <w:bCs/>
-          <w:sz w:val="24"/>
-          <w:szCs w:val="24"/>
-        </w:rPr>
-        <w:t>.</w:t>
+        <w:t>aja de usuarios.</w:t>
       </w:r>
     </w:p>
     <w:p>
@@ -6490,25 +6384,7 @@
           <w:sz w:val="24"/>
           <w:szCs w:val="24"/>
         </w:rPr>
-        <w:t xml:space="preserve">Restauración de </w:t>
-      </w:r>
-      <w:r>
-        <w:rPr>
-          <w:b/>
-          <w:bCs/>
-          <w:sz w:val="24"/>
-          <w:szCs w:val="24"/>
-        </w:rPr>
-        <w:t>usuarios</w:t>
-      </w:r>
-      <w:r>
-        <w:rPr>
-          <w:b/>
-          <w:bCs/>
-          <w:sz w:val="24"/>
-          <w:szCs w:val="24"/>
-        </w:rPr>
-        <w:t>.</w:t>
+        <w:t>Restauración de usuarios.</w:t>
       </w:r>
     </w:p>
     <w:p>
@@ -6530,25 +6406,7 @@
           <w:sz w:val="24"/>
           <w:szCs w:val="24"/>
         </w:rPr>
-        <w:t xml:space="preserve">Eliminación de </w:t>
-      </w:r>
-      <w:r>
-        <w:rPr>
-          <w:b/>
-          <w:bCs/>
-          <w:sz w:val="24"/>
-          <w:szCs w:val="24"/>
-        </w:rPr>
-        <w:t>usuarios</w:t>
-      </w:r>
-      <w:r>
-        <w:rPr>
-          <w:b/>
-          <w:bCs/>
-          <w:sz w:val="24"/>
-          <w:szCs w:val="24"/>
-        </w:rPr>
-        <w:t>.</w:t>
+        <w:t>Eliminación de usuarios.</w:t>
       </w:r>
     </w:p>
     <w:p>
@@ -6570,16 +6428,7 @@
           <w:sz w:val="24"/>
           <w:szCs w:val="24"/>
         </w:rPr>
-        <w:t xml:space="preserve">Modificación de </w:t>
-      </w:r>
-      <w:r>
-        <w:rPr>
-          <w:b/>
-          <w:bCs/>
-          <w:sz w:val="24"/>
-          <w:szCs w:val="24"/>
-        </w:rPr>
-        <w:t>usuarios</w:t>
+        <w:t>Modificación de usuarios</w:t>
       </w:r>
     </w:p>
     <w:p>
@@ -6601,25 +6450,7 @@
           <w:sz w:val="24"/>
           <w:szCs w:val="24"/>
         </w:rPr>
-        <w:t xml:space="preserve">Consulta de </w:t>
-      </w:r>
-      <w:r>
-        <w:rPr>
-          <w:b/>
-          <w:bCs/>
-          <w:sz w:val="24"/>
-          <w:szCs w:val="24"/>
-        </w:rPr>
-        <w:t>usuarios</w:t>
-      </w:r>
-      <w:r>
-        <w:rPr>
-          <w:b/>
-          <w:bCs/>
-          <w:sz w:val="24"/>
-          <w:szCs w:val="24"/>
-        </w:rPr>
-        <w:t>.</w:t>
+        <w:t>Consulta de usuarios.</w:t>
       </w:r>
     </w:p>
     <w:p>
@@ -6670,13 +6501,7 @@
       </w:pPr>
       <w:bookmarkStart w:id="22" w:name="_Toc72084687"/>
       <w:r>
-        <w:t xml:space="preserve">Gestión de </w:t>
-      </w:r>
-      <w:r>
-        <w:t>incidencias</w:t>
-      </w:r>
-      <w:r>
-        <w:t>.</w:t>
+        <w:t>Gestión de incidencias.</w:t>
       </w:r>
       <w:bookmarkEnd w:id="22"/>
     </w:p>
@@ -6784,25 +6609,7 @@
           <w:sz w:val="24"/>
           <w:szCs w:val="24"/>
         </w:rPr>
-        <w:t xml:space="preserve">Alta de </w:t>
-      </w:r>
-      <w:r>
-        <w:rPr>
-          <w:b/>
-          <w:bCs/>
-          <w:sz w:val="24"/>
-          <w:szCs w:val="24"/>
-        </w:rPr>
-        <w:t>incidencias</w:t>
-      </w:r>
-      <w:r>
-        <w:rPr>
-          <w:b/>
-          <w:bCs/>
-          <w:sz w:val="24"/>
-          <w:szCs w:val="24"/>
-        </w:rPr>
-        <w:t>.</w:t>
+        <w:t>Alta de incidencias.</w:t>
       </w:r>
     </w:p>
     <w:p>
@@ -6824,16 +6631,7 @@
           <w:sz w:val="24"/>
           <w:szCs w:val="24"/>
         </w:rPr>
-        <w:t>Atender incidencias</w:t>
-      </w:r>
-      <w:r>
-        <w:rPr>
-          <w:b/>
-          <w:bCs/>
-          <w:sz w:val="24"/>
-          <w:szCs w:val="24"/>
-        </w:rPr>
-        <w:t>.</w:t>
+        <w:t>Atender incidencias.</w:t>
       </w:r>
     </w:p>
     <w:p>
@@ -7423,23 +7221,7 @@
             <w:sz w:val="24"/>
             <w:szCs w:val="24"/>
           </w:rPr>
-          <w:t>https://www.canva.com/design/DAEepzFZiS4/6eQOa8PoJmNTogsA6vZv_A/view?utm_content=DAEepzFZiS4&amp;utm_cam</w:t>
-        </w:r>
-        <w:r>
-          <w:rPr>
-            <w:rStyle w:val="Hipervnculo"/>
-            <w:sz w:val="24"/>
-            <w:szCs w:val="24"/>
-          </w:rPr>
-          <w:t>p</w:t>
-        </w:r>
-        <w:r>
-          <w:rPr>
-            <w:rStyle w:val="Hipervnculo"/>
-            <w:sz w:val="24"/>
-            <w:szCs w:val="24"/>
-          </w:rPr>
-          <w:t>aign=designshare&amp;utm_medium=link&amp;utm_source=sharebutton</w:t>
+          <w:t>https://www.canva.com/design/DAEepzFZiS4/6eQOa8PoJmNTogsA6vZv_A/view?utm_content=DAEepzFZiS4&amp;utm_campaign=designshare&amp;utm_medium=link&amp;utm_source=sharebutton</w:t>
         </w:r>
       </w:hyperlink>
       <w:r>
@@ -10288,10 +10070,36 @@
         <w:rPr>
           <w:sz w:val="24"/>
           <w:szCs w:val="24"/>
-        </w:rPr>
-      </w:pPr>
-      <w:r>
-        <w:t>Lato, -apple-system, BlinkMacSystemFont, "Segoe UI", Roboto, "Helvetica Neue", Arial, sans-serif, "Apple Color Emoji", "Segoe UI Emoji", "Segoe UI Symbol"</w:t>
+          <w:lang w:val="en-US"/>
+        </w:rPr>
+      </w:pPr>
+      <w:proofErr w:type="spellStart"/>
+      <w:r>
+        <w:rPr>
+          <w:lang w:val="en-US"/>
+        </w:rPr>
+        <w:t>Lato</w:t>
+      </w:r>
+      <w:proofErr w:type="spellEnd"/>
+      <w:r>
+        <w:rPr>
+          <w:lang w:val="en-US"/>
+        </w:rPr>
+        <w:t xml:space="preserve">, -apple-system, </w:t>
+      </w:r>
+      <w:proofErr w:type="spellStart"/>
+      <w:r>
+        <w:rPr>
+          <w:lang w:val="en-US"/>
+        </w:rPr>
+        <w:t>BlinkMacSystemFont</w:t>
+      </w:r>
+      <w:proofErr w:type="spellEnd"/>
+      <w:r>
+        <w:rPr>
+          <w:lang w:val="en-US"/>
+        </w:rPr>
+        <w:t>, "Segoe UI", Roboto, "Helvetica Neue", Arial, sans-serif, "Apple Color Emoji", "Segoe UI Emoji", "Segoe UI Symbol"</w:t>
       </w:r>
     </w:p>
     <w:p>
@@ -12490,8 +12298,10 @@
     <w:p>
       <w:pPr>
         <w:rPr>
-          <w:sz w:val="24"/>
-          <w:szCs w:val="24"/>
+          <w:color w:val="0000FF" w:themeColor="hyperlink"/>
+          <w:sz w:val="24"/>
+          <w:szCs w:val="24"/>
+          <w:u w:val="single"/>
         </w:rPr>
       </w:pPr>
       <w:r>
@@ -12538,6 +12348,47 @@
           <w:sz w:val="24"/>
           <w:szCs w:val="24"/>
         </w:rPr>
+        <w:t xml:space="preserve">La </w:t>
+      </w:r>
+      <w:proofErr w:type="spellStart"/>
+      <w:r>
+        <w:rPr>
+          <w:sz w:val="24"/>
+          <w:szCs w:val="24"/>
+        </w:rPr>
+        <w:t>Url</w:t>
+      </w:r>
+      <w:proofErr w:type="spellEnd"/>
+      <w:r>
+        <w:rPr>
+          <w:sz w:val="24"/>
+          <w:szCs w:val="24"/>
+        </w:rPr>
+        <w:t xml:space="preserve"> de la aplicación es la siguiente: </w:t>
+      </w:r>
+      <w:hyperlink r:id="rId25" w:history="1">
+        <w:r>
+          <w:rPr>
+            <w:rStyle w:val="Hipervnculo"/>
+            <w:sz w:val="24"/>
+            <w:szCs w:val="24"/>
+          </w:rPr>
+          <w:t>http://gestion-incidencias.42web.io/</w:t>
+        </w:r>
+      </w:hyperlink>
+    </w:p>
+    <w:p>
+      <w:pPr>
+        <w:rPr>
+          <w:sz w:val="24"/>
+          <w:szCs w:val="24"/>
+        </w:rPr>
+      </w:pPr>
+      <w:r>
+        <w:rPr>
+          <w:sz w:val="24"/>
+          <w:szCs w:val="24"/>
+        </w:rPr>
         <w:t xml:space="preserve">En </w:t>
       </w:r>
       <w:r>
@@ -12714,9 +12565,9 @@
       </w:r>
     </w:p>
     <w:sectPr>
-      <w:headerReference w:type="default" r:id="rId25"/>
-      <w:footerReference w:type="default" r:id="rId26"/>
-      <w:footerReference w:type="first" r:id="rId27"/>
+      <w:headerReference w:type="default" r:id="rId26"/>
+      <w:footerReference w:type="default" r:id="rId27"/>
+      <w:footerReference w:type="first" r:id="rId28"/>
       <w:pgSz w:w="11907" w:h="16839" w:code="9"/>
       <w:pgMar w:top="1418" w:right="1701" w:bottom="1418" w:left="1701" w:header="709" w:footer="709" w:gutter="0"/>
       <w:cols w:space="708"/>
@@ -15624,6 +15475,7 @@
   <w:style w:type="character" w:default="1" w:styleId="Fuentedeprrafopredeter">
     <w:name w:val="Default Paragraph Font"/>
     <w:uiPriority w:val="1"/>
+    <w:semiHidden/>
     <w:unhideWhenUsed/>
   </w:style>
   <w:style w:type="table" w:default="1" w:styleId="Tablanormal">
@@ -16255,7 +16107,7 @@
     <w:charset w:val="00"/>
     <w:family w:val="roman"/>
     <w:pitch w:val="variable"/>
-    <w:sig w:usb0="E0002AFF" w:usb1="C0007843" w:usb2="00000009" w:usb3="00000000" w:csb0="000001FF" w:csb1="00000000"/>
+    <w:sig w:usb0="E0002EFF" w:usb1="C000785B" w:usb2="00000009" w:usb3="00000000" w:csb0="000001FF" w:csb1="00000000"/>
   </w:font>
   <w:font w:name="Symbol">
     <w:panose1 w:val="05050102010706020507"/>
@@ -16283,7 +16135,7 @@
     <w:charset w:val="00"/>
     <w:family w:val="swiss"/>
     <w:pitch w:val="variable"/>
-    <w:sig w:usb0="E00002FF" w:usb1="4000ACFF" w:usb2="00000001" w:usb3="00000000" w:csb0="0000019F" w:csb1="00000000"/>
+    <w:sig w:usb0="E4002EFF" w:usb1="C000247B" w:usb2="00000009" w:usb3="00000000" w:csb0="000001FF" w:csb1="00000000"/>
   </w:font>
   <w:font w:name="Cambria">
     <w:panose1 w:val="02040503050406030204"/>
@@ -16304,7 +16156,7 @@
     <w:charset w:val="00"/>
     <w:family w:val="swiss"/>
     <w:pitch w:val="variable"/>
-    <w:sig w:usb0="E0002AFF" w:usb1="C0007843" w:usb2="00000009" w:usb3="00000000" w:csb0="000001FF" w:csb1="00000000"/>
+    <w:sig w:usb0="E0002EFF" w:usb1="C000785B" w:usb2="00000009" w:usb3="00000000" w:csb0="000001FF" w:csb1="00000000"/>
   </w:font>
   <w:font w:name="Consolas">
     <w:panose1 w:val="020B0609020204030204"/>
@@ -16349,6 +16201,7 @@
     <w:rsidRoot w:val="00F045BC"/>
     <w:rsid w:val="00466159"/>
     <w:rsid w:val="009C43A9"/>
+    <w:rsid w:val="00D14180"/>
     <w:rsid w:val="00F045BC"/>
   </w:rsids>
   <m:mathPr>

</xml_diff>

<commit_message>
faker move to require into compsoer
</commit_message>
<xml_diff>
--- a/documentation/Memoria/Memoria.docx
+++ b/documentation/Memoria/Memoria.docx
@@ -270,7 +270,7 @@
                                   <w:noProof/>
                                   <w:sz w:val="36"/>
                                 </w:rPr>
-                                <w:t>28/05/2021</w:t>
+                                <w:t>02/06/2021</w:t>
                               </w:r>
                               <w:r>
                                 <w:rPr>
@@ -606,7 +606,7 @@
                             <w:noProof/>
                             <w:sz w:val="36"/>
                           </w:rPr>
-                          <w:t>28/05/2021</w:t>
+                          <w:t>02/06/2021</w:t>
                         </w:r>
                         <w:r>
                           <w:rPr>
@@ -12428,6 +12428,78 @@
           <w:szCs w:val="24"/>
         </w:rPr>
       </w:pPr>
+      <w:r>
+        <w:rPr>
+          <w:sz w:val="24"/>
+          <w:szCs w:val="24"/>
+        </w:rPr>
+        <w:t>NUEVA VERSION – SE MANTIENE LO ANTERIOR PARA INFORMACION</w:t>
+      </w:r>
+    </w:p>
+    <w:p>
+      <w:pPr>
+        <w:rPr>
+          <w:sz w:val="24"/>
+          <w:szCs w:val="24"/>
+        </w:rPr>
+      </w:pPr>
+      <w:r>
+        <w:rPr>
+          <w:sz w:val="24"/>
+          <w:szCs w:val="24"/>
+        </w:rPr>
+        <w:t xml:space="preserve">La aplicación se desplegará en el siguiente proveedor: </w:t>
+      </w:r>
+      <w:hyperlink r:id="rId26" w:history="1">
+        <w:r>
+          <w:rPr>
+            <w:rStyle w:val="Hipervnculo"/>
+            <w:sz w:val="24"/>
+            <w:szCs w:val="24"/>
+          </w:rPr>
+          <w:t>https://www.heroku.com/</w:t>
+        </w:r>
+      </w:hyperlink>
+    </w:p>
+    <w:p>
+      <w:pPr>
+        <w:rPr>
+          <w:sz w:val="24"/>
+          <w:szCs w:val="24"/>
+        </w:rPr>
+      </w:pPr>
+      <w:r>
+        <w:rPr>
+          <w:sz w:val="24"/>
+          <w:szCs w:val="24"/>
+        </w:rPr>
+        <w:t xml:space="preserve">La URL de la aplicación es la siguiente: </w:t>
+      </w:r>
+      <w:hyperlink r:id="rId27" w:history="1">
+        <w:r>
+          <w:rPr>
+            <w:rStyle w:val="Hipervnculo"/>
+            <w:sz w:val="24"/>
+            <w:szCs w:val="24"/>
+          </w:rPr>
+          <w:t>http://gestion-de-incidencias.herokuapp.com/</w:t>
+        </w:r>
+      </w:hyperlink>
+    </w:p>
+    <w:p>
+      <w:pPr>
+        <w:rPr>
+          <w:sz w:val="24"/>
+          <w:szCs w:val="24"/>
+        </w:rPr>
+      </w:pPr>
+      <w:r>
+        <w:rPr>
+          <w:sz w:val="24"/>
+          <w:szCs w:val="24"/>
+        </w:rPr>
+        <w:t>En él se usa PostgreSQL y apache para desplegar la aplicación</w:t>
+      </w:r>
     </w:p>
     <w:p>
       <w:pPr>
@@ -12565,9 +12637,9 @@
       </w:r>
     </w:p>
     <w:sectPr>
-      <w:headerReference w:type="default" r:id="rId26"/>
-      <w:footerReference w:type="default" r:id="rId27"/>
-      <w:footerReference w:type="first" r:id="rId28"/>
+      <w:headerReference w:type="default" r:id="rId28"/>
+      <w:footerReference w:type="default" r:id="rId29"/>
+      <w:footerReference w:type="first" r:id="rId30"/>
       <w:pgSz w:w="11907" w:h="16839" w:code="9"/>
       <w:pgMar w:top="1418" w:right="1701" w:bottom="1418" w:left="1701" w:header="709" w:footer="709" w:gutter="0"/>
       <w:cols w:space="708"/>
@@ -16199,6 +16271,7 @@
   </w:compat>
   <w:rsids>
     <w:rsidRoot w:val="00F045BC"/>
+    <w:rsid w:val="00402FB9"/>
     <w:rsid w:val="00466159"/>
     <w:rsid w:val="009C43A9"/>
     <w:rsid w:val="00D14180"/>

</xml_diff>

<commit_message>
Modificada memoria y archivo htaccess
</commit_message>
<xml_diff>
--- a/documentation/Memoria/Memoria.docx
+++ b/documentation/Memoria/Memoria.docx
@@ -270,7 +270,7 @@
                                   <w:noProof/>
                                   <w:sz w:val="36"/>
                                 </w:rPr>
-                                <w:t>02/06/2021</w:t>
+                                <w:t>03/06/2021</w:t>
                               </w:r>
                               <w:r>
                                 <w:rPr>
@@ -606,7 +606,7 @@
                             <w:noProof/>
                             <w:sz w:val="36"/>
                           </w:rPr>
-                          <w:t>02/06/2021</w:t>
+                          <w:t>03/06/2021</w:t>
                         </w:r>
                         <w:r>
                           <w:rPr>
@@ -12508,6 +12508,77 @@
           <w:szCs w:val="24"/>
         </w:rPr>
       </w:pPr>
+      <w:r>
+        <w:rPr>
+          <w:sz w:val="24"/>
+          <w:szCs w:val="24"/>
+        </w:rPr>
+        <w:t xml:space="preserve">El porque de cambiar de servidor es que </w:t>
+      </w:r>
+      <w:proofErr w:type="spellStart"/>
+      <w:r>
+        <w:rPr>
+          <w:sz w:val="24"/>
+          <w:szCs w:val="24"/>
+        </w:rPr>
+        <w:t>Heroku</w:t>
+      </w:r>
+      <w:proofErr w:type="spellEnd"/>
+      <w:r>
+        <w:rPr>
+          <w:sz w:val="24"/>
+          <w:szCs w:val="24"/>
+        </w:rPr>
+        <w:t xml:space="preserve"> permite conectarse mediante su aplicación con la consola de comandos y usar comandos de </w:t>
+      </w:r>
+      <w:proofErr w:type="spellStart"/>
+      <w:r>
+        <w:rPr>
+          <w:sz w:val="24"/>
+          <w:szCs w:val="24"/>
+        </w:rPr>
+        <w:t>composer</w:t>
+      </w:r>
+      <w:proofErr w:type="spellEnd"/>
+      <w:r>
+        <w:rPr>
+          <w:sz w:val="24"/>
+          <w:szCs w:val="24"/>
+        </w:rPr>
+        <w:t xml:space="preserve"> y </w:t>
+      </w:r>
+      <w:proofErr w:type="spellStart"/>
+      <w:r>
+        <w:rPr>
+          <w:sz w:val="24"/>
+          <w:szCs w:val="24"/>
+        </w:rPr>
+        <w:t>php</w:t>
+      </w:r>
+      <w:proofErr w:type="spellEnd"/>
+      <w:r>
+        <w:rPr>
+          <w:sz w:val="24"/>
+          <w:szCs w:val="24"/>
+        </w:rPr>
+        <w:t xml:space="preserve"> </w:t>
+      </w:r>
+      <w:proofErr w:type="spellStart"/>
+      <w:r>
+        <w:rPr>
+          <w:sz w:val="24"/>
+          <w:szCs w:val="24"/>
+        </w:rPr>
+        <w:t>artisan</w:t>
+      </w:r>
+      <w:proofErr w:type="spellEnd"/>
+      <w:r>
+        <w:rPr>
+          <w:sz w:val="24"/>
+          <w:szCs w:val="24"/>
+        </w:rPr>
+        <w:t>.</w:t>
+      </w:r>
     </w:p>
     <w:p>
       <w:pPr>
@@ -16271,6 +16342,7 @@
   </w:compat>
   <w:rsids>
     <w:rsidRoot w:val="00F045BC"/>
+    <w:rsid w:val="00254BBE"/>
     <w:rsid w:val="00402FB9"/>
     <w:rsid w:val="00466159"/>
     <w:rsid w:val="009C43A9"/>

</xml_diff>

<commit_message>
Agregada pila de tests
</commit_message>
<xml_diff>
--- a/documentation/Memoria/Memoria.docx
+++ b/documentation/Memoria/Memoria.docx
@@ -270,7 +270,7 @@
                                   <w:noProof/>
                                   <w:sz w:val="36"/>
                                 </w:rPr>
-                                <w:t>04/06/2021</w:t>
+                                <w:t>05/06/2021</w:t>
                               </w:r>
                               <w:r>
                                 <w:rPr>
@@ -606,7 +606,7 @@
                             <w:noProof/>
                             <w:sz w:val="36"/>
                           </w:rPr>
-                          <w:t>04/06/2021</w:t>
+                          <w:t>05/06/2021</w:t>
                         </w:r>
                         <w:r>
                           <w:rPr>
@@ -11846,104 +11846,2358 @@
           <w:sz w:val="24"/>
           <w:szCs w:val="24"/>
         </w:rPr>
-        <w:t>En esta aplicación se han realizado una gran cantidad de pruebas, para ellas se han usado las herramientas que trae laravel para ello.</w:t>
-      </w:r>
-    </w:p>
-    <w:p>
-      <w:pPr>
-        <w:rPr>
-          <w:sz w:val="24"/>
-          <w:szCs w:val="24"/>
-        </w:rPr>
-      </w:pPr>
-    </w:p>
-    <w:p>
-      <w:pPr>
-        <w:rPr>
-          <w:sz w:val="24"/>
-          <w:szCs w:val="24"/>
-        </w:rPr>
-      </w:pPr>
-      <w:r>
-        <w:rPr>
-          <w:sz w:val="24"/>
-          <w:szCs w:val="24"/>
-        </w:rPr>
-        <w:t>Entre las pruebas realizadas se encuentran:</w:t>
-      </w:r>
+        <w:t xml:space="preserve">En esta aplicación se han realizado una gran cantidad de pruebas, para ellas se han usado las herramientas que trae </w:t>
+      </w:r>
+      <w:proofErr w:type="spellStart"/>
+      <w:r>
+        <w:rPr>
+          <w:sz w:val="24"/>
+          <w:szCs w:val="24"/>
+        </w:rPr>
+        <w:t>laravel</w:t>
+      </w:r>
+      <w:proofErr w:type="spellEnd"/>
+      <w:r>
+        <w:rPr>
+          <w:sz w:val="24"/>
+          <w:szCs w:val="24"/>
+        </w:rPr>
+        <w:t xml:space="preserve"> para ello</w:t>
+      </w:r>
+      <w:r>
+        <w:rPr>
+          <w:sz w:val="24"/>
+          <w:szCs w:val="24"/>
+        </w:rPr>
+        <w:t xml:space="preserve"> y pruebas manuales</w:t>
+      </w:r>
+      <w:r>
+        <w:rPr>
+          <w:sz w:val="24"/>
+          <w:szCs w:val="24"/>
+        </w:rPr>
+        <w:t>.</w:t>
+      </w:r>
+    </w:p>
+    <w:p>
+      <w:pPr>
+        <w:rPr>
+          <w:sz w:val="24"/>
+          <w:szCs w:val="24"/>
+        </w:rPr>
+      </w:pPr>
+    </w:p>
+    <w:p>
+      <w:pPr>
+        <w:rPr>
+          <w:sz w:val="24"/>
+          <w:szCs w:val="24"/>
+        </w:rPr>
+      </w:pPr>
+      <w:r>
+        <w:rPr>
+          <w:sz w:val="24"/>
+          <w:szCs w:val="24"/>
+        </w:rPr>
+        <w:t>A continuación, se mostrarán las acciones que la aplicación tiene en cuenta.</w:t>
+      </w:r>
+    </w:p>
+    <w:p>
+      <w:pPr>
+        <w:rPr>
+          <w:sz w:val="24"/>
+          <w:szCs w:val="24"/>
+        </w:rPr>
+      </w:pPr>
     </w:p>
     <w:p>
       <w:pPr>
         <w:pStyle w:val="Prrafodelista"/>
         <w:numPr>
           <w:ilvl w:val="0"/>
-          <w:numId w:val="13"/>
-        </w:numPr>
-      </w:pPr>
-      <w:r>
-        <w:t>Borrado y modificación de registros intentando dejar la base de datos incoherente.</w:t>
+          <w:numId w:val="22"/>
+        </w:numPr>
+        <w:rPr>
+          <w:b/>
+          <w:bCs/>
+          <w:sz w:val="28"/>
+          <w:szCs w:val="28"/>
+        </w:rPr>
+      </w:pPr>
+      <w:r>
+        <w:rPr>
+          <w:b/>
+          <w:bCs/>
+          <w:sz w:val="28"/>
+          <w:szCs w:val="28"/>
+        </w:rPr>
+        <w:t>USUARIOS</w:t>
       </w:r>
     </w:p>
     <w:p>
       <w:pPr>
         <w:pStyle w:val="Prrafodelista"/>
         <w:numPr>
+          <w:ilvl w:val="1"/>
+          <w:numId w:val="22"/>
+        </w:numPr>
+        <w:rPr>
+          <w:sz w:val="24"/>
+          <w:szCs w:val="24"/>
+        </w:rPr>
+      </w:pPr>
+      <w:r>
+        <w:rPr>
+          <w:sz w:val="24"/>
+          <w:szCs w:val="24"/>
+        </w:rPr>
+        <w:t>Registrar usuarios clientes desde el registro de la página.</w:t>
+      </w:r>
+    </w:p>
+    <w:p>
+      <w:pPr>
+        <w:pStyle w:val="Prrafodelista"/>
+        <w:numPr>
+          <w:ilvl w:val="1"/>
+          <w:numId w:val="22"/>
+        </w:numPr>
+        <w:rPr>
+          <w:sz w:val="24"/>
+          <w:szCs w:val="24"/>
+        </w:rPr>
+      </w:pPr>
+      <w:r>
+        <w:rPr>
+          <w:b/>
+          <w:bCs/>
+          <w:sz w:val="24"/>
+          <w:szCs w:val="24"/>
+        </w:rPr>
+        <w:t>Usuarios cliente</w:t>
+      </w:r>
+      <w:r>
+        <w:rPr>
+          <w:sz w:val="24"/>
+          <w:szCs w:val="24"/>
+        </w:rPr>
+        <w:t>:</w:t>
+      </w:r>
+    </w:p>
+    <w:p>
+      <w:pPr>
+        <w:pStyle w:val="Prrafodelista"/>
+        <w:numPr>
+          <w:ilvl w:val="2"/>
+          <w:numId w:val="22"/>
+        </w:numPr>
+        <w:rPr>
+          <w:sz w:val="24"/>
+          <w:szCs w:val="24"/>
+        </w:rPr>
+      </w:pPr>
+      <w:r>
+        <w:rPr>
+          <w:sz w:val="24"/>
+          <w:szCs w:val="24"/>
+        </w:rPr>
+        <w:t>Solo pueden ver incidencias propias.</w:t>
+      </w:r>
+    </w:p>
+    <w:p>
+      <w:pPr>
+        <w:pStyle w:val="Prrafodelista"/>
+        <w:numPr>
+          <w:ilvl w:val="2"/>
+          <w:numId w:val="22"/>
+        </w:numPr>
+        <w:rPr>
+          <w:sz w:val="24"/>
+          <w:szCs w:val="24"/>
+        </w:rPr>
+      </w:pPr>
+      <w:r>
+        <w:rPr>
+          <w:sz w:val="24"/>
+          <w:szCs w:val="24"/>
+        </w:rPr>
+        <w:t>Crear incidencia.</w:t>
+      </w:r>
+    </w:p>
+    <w:p>
+      <w:pPr>
+        <w:pStyle w:val="Prrafodelista"/>
+        <w:numPr>
+          <w:ilvl w:val="2"/>
+          <w:numId w:val="22"/>
+        </w:numPr>
+        <w:rPr>
+          <w:sz w:val="24"/>
+          <w:szCs w:val="24"/>
+        </w:rPr>
+      </w:pPr>
+      <w:r>
+        <w:rPr>
+          <w:sz w:val="24"/>
+          <w:szCs w:val="24"/>
+        </w:rPr>
+        <w:t>Editar incidencia propia.</w:t>
+      </w:r>
+    </w:p>
+    <w:p>
+      <w:pPr>
+        <w:pStyle w:val="Prrafodelista"/>
+        <w:numPr>
+          <w:ilvl w:val="2"/>
+          <w:numId w:val="22"/>
+        </w:numPr>
+        <w:rPr>
+          <w:sz w:val="24"/>
+          <w:szCs w:val="24"/>
+        </w:rPr>
+      </w:pPr>
+      <w:r>
+        <w:rPr>
+          <w:sz w:val="24"/>
+          <w:szCs w:val="24"/>
+        </w:rPr>
+        <w:t>Marcar incidencia propia como resuelta.</w:t>
+      </w:r>
+    </w:p>
+    <w:p>
+      <w:pPr>
+        <w:pStyle w:val="Prrafodelista"/>
+        <w:numPr>
+          <w:ilvl w:val="2"/>
+          <w:numId w:val="22"/>
+        </w:numPr>
+        <w:rPr>
+          <w:sz w:val="24"/>
+          <w:szCs w:val="24"/>
+        </w:rPr>
+      </w:pPr>
+      <w:r>
+        <w:rPr>
+          <w:sz w:val="24"/>
+          <w:szCs w:val="24"/>
+        </w:rPr>
+        <w:t>Volver a abrir incidencia propia marcada anteriormente como resuelta.</w:t>
+      </w:r>
+    </w:p>
+    <w:p>
+      <w:pPr>
+        <w:pStyle w:val="Prrafodelista"/>
+        <w:numPr>
+          <w:ilvl w:val="1"/>
+          <w:numId w:val="22"/>
+        </w:numPr>
+        <w:rPr>
+          <w:sz w:val="24"/>
+          <w:szCs w:val="24"/>
+        </w:rPr>
+      </w:pPr>
+      <w:r>
+        <w:rPr>
+          <w:b/>
+          <w:bCs/>
+          <w:sz w:val="24"/>
+          <w:szCs w:val="24"/>
+        </w:rPr>
+        <w:t>Usuarios de soporte</w:t>
+      </w:r>
+      <w:r>
+        <w:rPr>
+          <w:sz w:val="24"/>
+          <w:szCs w:val="24"/>
+        </w:rPr>
+        <w:t>:</w:t>
+      </w:r>
+    </w:p>
+    <w:p>
+      <w:pPr>
+        <w:pStyle w:val="Prrafodelista"/>
+        <w:numPr>
+          <w:ilvl w:val="2"/>
+          <w:numId w:val="22"/>
+        </w:numPr>
+        <w:rPr>
+          <w:sz w:val="24"/>
+          <w:szCs w:val="24"/>
+        </w:rPr>
+      </w:pPr>
+      <w:r>
+        <w:rPr>
+          <w:sz w:val="24"/>
+          <w:szCs w:val="24"/>
+        </w:rPr>
+        <w:t>Pueden ver incidencias propias.</w:t>
+      </w:r>
+    </w:p>
+    <w:p>
+      <w:pPr>
+        <w:pStyle w:val="Prrafodelista"/>
+        <w:numPr>
+          <w:ilvl w:val="2"/>
+          <w:numId w:val="22"/>
+        </w:numPr>
+        <w:rPr>
+          <w:sz w:val="24"/>
+          <w:szCs w:val="24"/>
+        </w:rPr>
+      </w:pPr>
+      <w:r>
+        <w:rPr>
+          <w:sz w:val="24"/>
+          <w:szCs w:val="24"/>
+        </w:rPr>
+        <w:t>Pueden ver incidencias sin asignar, abiertas y en el proyecto y nivel que tenga el usuario de soporte.</w:t>
+      </w:r>
+    </w:p>
+    <w:p>
+      <w:pPr>
+        <w:pStyle w:val="Prrafodelista"/>
+        <w:numPr>
+          <w:ilvl w:val="2"/>
+          <w:numId w:val="22"/>
+        </w:numPr>
+        <w:rPr>
+          <w:sz w:val="24"/>
+          <w:szCs w:val="24"/>
+        </w:rPr>
+      </w:pPr>
+      <w:r>
+        <w:rPr>
+          <w:sz w:val="24"/>
+          <w:szCs w:val="24"/>
+        </w:rPr>
+        <w:t>Pueden ver incidencias atendidas por el siempre que estén abiertas.</w:t>
+      </w:r>
+    </w:p>
+    <w:p>
+      <w:pPr>
+        <w:pStyle w:val="Prrafodelista"/>
+        <w:numPr>
+          <w:ilvl w:val="2"/>
+          <w:numId w:val="22"/>
+        </w:numPr>
+        <w:rPr>
+          <w:sz w:val="24"/>
+          <w:szCs w:val="24"/>
+        </w:rPr>
+      </w:pPr>
+      <w:r>
+        <w:rPr>
+          <w:sz w:val="24"/>
+          <w:szCs w:val="24"/>
+        </w:rPr>
+        <w:t>Crear incidencia.</w:t>
+      </w:r>
+    </w:p>
+    <w:p>
+      <w:pPr>
+        <w:pStyle w:val="Prrafodelista"/>
+        <w:numPr>
+          <w:ilvl w:val="2"/>
+          <w:numId w:val="22"/>
+        </w:numPr>
+        <w:rPr>
+          <w:sz w:val="24"/>
+          <w:szCs w:val="24"/>
+        </w:rPr>
+      </w:pPr>
+      <w:r>
+        <w:rPr>
+          <w:sz w:val="24"/>
+          <w:szCs w:val="24"/>
+        </w:rPr>
+        <w:t>Editar incidencia propia.</w:t>
+      </w:r>
+    </w:p>
+    <w:p>
+      <w:pPr>
+        <w:pStyle w:val="Prrafodelista"/>
+        <w:numPr>
+          <w:ilvl w:val="2"/>
+          <w:numId w:val="22"/>
+        </w:numPr>
+        <w:rPr>
+          <w:sz w:val="24"/>
+          <w:szCs w:val="24"/>
+        </w:rPr>
+      </w:pPr>
+      <w:r>
+        <w:rPr>
+          <w:sz w:val="24"/>
+          <w:szCs w:val="24"/>
+        </w:rPr>
+        <w:t>Marcar incidencia propia como resuelta.</w:t>
+      </w:r>
+    </w:p>
+    <w:p>
+      <w:pPr>
+        <w:pStyle w:val="Prrafodelista"/>
+        <w:numPr>
+          <w:ilvl w:val="2"/>
+          <w:numId w:val="22"/>
+        </w:numPr>
+        <w:rPr>
+          <w:sz w:val="24"/>
+          <w:szCs w:val="24"/>
+        </w:rPr>
+      </w:pPr>
+      <w:r>
+        <w:rPr>
+          <w:sz w:val="24"/>
+          <w:szCs w:val="24"/>
+        </w:rPr>
+        <w:t>Volver a abrir incidencia propia marcada anteriormente como resuelta.</w:t>
+      </w:r>
+    </w:p>
+    <w:p>
+      <w:pPr>
+        <w:pStyle w:val="Prrafodelista"/>
+        <w:numPr>
+          <w:ilvl w:val="2"/>
+          <w:numId w:val="22"/>
+        </w:numPr>
+        <w:rPr>
+          <w:sz w:val="24"/>
+          <w:szCs w:val="24"/>
+        </w:rPr>
+      </w:pPr>
+      <w:r>
+        <w:rPr>
+          <w:sz w:val="24"/>
+          <w:szCs w:val="24"/>
+        </w:rPr>
+        <w:t>Atender solo incidencias de los proyectos y niveles que tengan asignados</w:t>
+      </w:r>
+      <w:r>
+        <w:rPr>
+          <w:sz w:val="24"/>
+          <w:szCs w:val="24"/>
+        </w:rPr>
+        <w:t xml:space="preserve"> y no se encuentren atendidas.</w:t>
+      </w:r>
+    </w:p>
+    <w:p>
+      <w:pPr>
+        <w:pStyle w:val="Prrafodelista"/>
+        <w:numPr>
+          <w:ilvl w:val="2"/>
+          <w:numId w:val="22"/>
+        </w:numPr>
+        <w:rPr>
+          <w:sz w:val="24"/>
+          <w:szCs w:val="24"/>
+        </w:rPr>
+      </w:pPr>
+      <w:r>
+        <w:rPr>
+          <w:sz w:val="24"/>
+          <w:szCs w:val="24"/>
+        </w:rPr>
+        <w:t>Desatender sus incidencias atendidas.</w:t>
+      </w:r>
+    </w:p>
+    <w:p>
+      <w:pPr>
+        <w:pStyle w:val="Prrafodelista"/>
+        <w:numPr>
+          <w:ilvl w:val="2"/>
+          <w:numId w:val="22"/>
+        </w:numPr>
+        <w:rPr>
+          <w:sz w:val="24"/>
+          <w:szCs w:val="24"/>
+        </w:rPr>
+      </w:pPr>
+      <w:r>
+        <w:rPr>
+          <w:sz w:val="24"/>
+          <w:szCs w:val="24"/>
+        </w:rPr>
+        <w:t>Poder derivar incidencias atendidas si el proyecto de la incidencia tiene niveles con una dificultad mayor.</w:t>
+      </w:r>
+    </w:p>
+    <w:p>
+      <w:pPr>
+        <w:pStyle w:val="Prrafodelista"/>
+        <w:numPr>
+          <w:ilvl w:val="1"/>
+          <w:numId w:val="22"/>
+        </w:numPr>
+        <w:rPr>
+          <w:sz w:val="24"/>
+          <w:szCs w:val="24"/>
+        </w:rPr>
+      </w:pPr>
+      <w:r>
+        <w:rPr>
+          <w:b/>
+          <w:bCs/>
+          <w:sz w:val="24"/>
+          <w:szCs w:val="24"/>
+        </w:rPr>
+        <w:t>Usuarios de administración</w:t>
+      </w:r>
+      <w:r>
+        <w:rPr>
+          <w:sz w:val="24"/>
+          <w:szCs w:val="24"/>
+        </w:rPr>
+        <w:t>:</w:t>
+      </w:r>
+    </w:p>
+    <w:p>
+      <w:pPr>
+        <w:pStyle w:val="Prrafodelista"/>
+        <w:numPr>
+          <w:ilvl w:val="2"/>
+          <w:numId w:val="22"/>
+        </w:numPr>
+        <w:rPr>
+          <w:sz w:val="24"/>
+          <w:szCs w:val="24"/>
+        </w:rPr>
+      </w:pPr>
+      <w:r>
+        <w:rPr>
+          <w:sz w:val="24"/>
+          <w:szCs w:val="24"/>
+        </w:rPr>
+        <w:t>Pueden ver incidencias propias.</w:t>
+      </w:r>
+    </w:p>
+    <w:p>
+      <w:pPr>
+        <w:pStyle w:val="Prrafodelista"/>
+        <w:numPr>
+          <w:ilvl w:val="2"/>
+          <w:numId w:val="22"/>
+        </w:numPr>
+        <w:rPr>
+          <w:sz w:val="24"/>
+          <w:szCs w:val="24"/>
+        </w:rPr>
+      </w:pPr>
+      <w:r>
+        <w:rPr>
+          <w:sz w:val="24"/>
+          <w:szCs w:val="24"/>
+        </w:rPr>
+        <w:t>Pueden ver incidencias sin asignar</w:t>
+      </w:r>
+      <w:r>
+        <w:rPr>
+          <w:sz w:val="24"/>
+          <w:szCs w:val="24"/>
+        </w:rPr>
+        <w:t xml:space="preserve"> si están</w:t>
+      </w:r>
+      <w:r>
+        <w:rPr>
+          <w:sz w:val="24"/>
+          <w:szCs w:val="24"/>
+        </w:rPr>
+        <w:t xml:space="preserve"> abiertas</w:t>
+      </w:r>
+      <w:r>
+        <w:rPr>
+          <w:sz w:val="24"/>
+          <w:szCs w:val="24"/>
+        </w:rPr>
+        <w:t>.</w:t>
+      </w:r>
+    </w:p>
+    <w:p>
+      <w:pPr>
+        <w:pStyle w:val="Prrafodelista"/>
+        <w:numPr>
+          <w:ilvl w:val="2"/>
+          <w:numId w:val="22"/>
+        </w:numPr>
+        <w:rPr>
+          <w:sz w:val="24"/>
+          <w:szCs w:val="24"/>
+        </w:rPr>
+      </w:pPr>
+      <w:r>
+        <w:rPr>
+          <w:sz w:val="24"/>
+          <w:szCs w:val="24"/>
+        </w:rPr>
+        <w:t xml:space="preserve">Pueden ver incidencias atendidas </w:t>
+      </w:r>
+      <w:r>
+        <w:rPr>
+          <w:sz w:val="24"/>
+          <w:szCs w:val="24"/>
+        </w:rPr>
+        <w:t xml:space="preserve">por el </w:t>
+      </w:r>
+      <w:r>
+        <w:rPr>
+          <w:sz w:val="24"/>
+          <w:szCs w:val="24"/>
+        </w:rPr>
+        <w:t>siempre que estén abiertas.</w:t>
+      </w:r>
+    </w:p>
+    <w:p>
+      <w:pPr>
+        <w:pStyle w:val="Prrafodelista"/>
+        <w:numPr>
+          <w:ilvl w:val="2"/>
+          <w:numId w:val="22"/>
+        </w:numPr>
+        <w:rPr>
+          <w:sz w:val="24"/>
+          <w:szCs w:val="24"/>
+        </w:rPr>
+      </w:pPr>
+      <w:r>
+        <w:rPr>
+          <w:sz w:val="24"/>
+          <w:szCs w:val="24"/>
+        </w:rPr>
+        <w:t>Crear incidencia.</w:t>
+      </w:r>
+    </w:p>
+    <w:p>
+      <w:pPr>
+        <w:pStyle w:val="Prrafodelista"/>
+        <w:numPr>
+          <w:ilvl w:val="2"/>
+          <w:numId w:val="22"/>
+        </w:numPr>
+        <w:rPr>
+          <w:sz w:val="24"/>
+          <w:szCs w:val="24"/>
+        </w:rPr>
+      </w:pPr>
+      <w:r>
+        <w:rPr>
+          <w:sz w:val="24"/>
+          <w:szCs w:val="24"/>
+        </w:rPr>
+        <w:t>Editar incidencia propia.</w:t>
+      </w:r>
+    </w:p>
+    <w:p>
+      <w:pPr>
+        <w:pStyle w:val="Prrafodelista"/>
+        <w:numPr>
+          <w:ilvl w:val="2"/>
+          <w:numId w:val="22"/>
+        </w:numPr>
+        <w:rPr>
+          <w:sz w:val="24"/>
+          <w:szCs w:val="24"/>
+        </w:rPr>
+      </w:pPr>
+      <w:r>
+        <w:rPr>
+          <w:sz w:val="24"/>
+          <w:szCs w:val="24"/>
+        </w:rPr>
+        <w:t>Marcar incidencia propia como resuelta.</w:t>
+      </w:r>
+    </w:p>
+    <w:p>
+      <w:pPr>
+        <w:pStyle w:val="Prrafodelista"/>
+        <w:numPr>
+          <w:ilvl w:val="2"/>
+          <w:numId w:val="22"/>
+        </w:numPr>
+        <w:rPr>
+          <w:sz w:val="24"/>
+          <w:szCs w:val="24"/>
+        </w:rPr>
+      </w:pPr>
+      <w:r>
+        <w:rPr>
+          <w:sz w:val="24"/>
+          <w:szCs w:val="24"/>
+        </w:rPr>
+        <w:t>Volver a abrir incidencia propia marcada anteriormente como resuelta.</w:t>
+      </w:r>
+    </w:p>
+    <w:p>
+      <w:pPr>
+        <w:pStyle w:val="Prrafodelista"/>
+        <w:numPr>
+          <w:ilvl w:val="2"/>
+          <w:numId w:val="22"/>
+        </w:numPr>
+        <w:rPr>
+          <w:sz w:val="24"/>
+          <w:szCs w:val="24"/>
+        </w:rPr>
+      </w:pPr>
+      <w:r>
+        <w:rPr>
+          <w:sz w:val="24"/>
+          <w:szCs w:val="24"/>
+        </w:rPr>
+        <w:lastRenderedPageBreak/>
+        <w:t xml:space="preserve">Pueden derivar incidencias atendidas o sin atender siempre que estas tengan </w:t>
+      </w:r>
+    </w:p>
+    <w:p>
+      <w:pPr>
+        <w:pStyle w:val="Prrafodelista"/>
+        <w:numPr>
+          <w:ilvl w:val="2"/>
+          <w:numId w:val="22"/>
+        </w:numPr>
+        <w:rPr>
+          <w:sz w:val="24"/>
+          <w:szCs w:val="24"/>
+        </w:rPr>
+      </w:pPr>
+      <w:r>
+        <w:rPr>
+          <w:sz w:val="24"/>
+          <w:szCs w:val="24"/>
+        </w:rPr>
+        <w:t>Atender incidencias de cualquier proyecto y cualquier nivel siempre que no se encuentren atendidas.</w:t>
+      </w:r>
+    </w:p>
+    <w:p>
+      <w:pPr>
+        <w:pStyle w:val="Prrafodelista"/>
+        <w:numPr>
+          <w:ilvl w:val="2"/>
+          <w:numId w:val="22"/>
+        </w:numPr>
+        <w:rPr>
+          <w:sz w:val="24"/>
+          <w:szCs w:val="24"/>
+        </w:rPr>
+      </w:pPr>
+      <w:r>
+        <w:rPr>
+          <w:sz w:val="24"/>
+          <w:szCs w:val="24"/>
+        </w:rPr>
+        <w:t>Desatender sus incidencias atendidas.</w:t>
+      </w:r>
+    </w:p>
+    <w:p>
+      <w:pPr>
+        <w:pStyle w:val="Prrafodelista"/>
+        <w:numPr>
+          <w:ilvl w:val="2"/>
+          <w:numId w:val="22"/>
+        </w:numPr>
+        <w:rPr>
+          <w:sz w:val="24"/>
+          <w:szCs w:val="24"/>
+        </w:rPr>
+      </w:pPr>
+      <w:r>
+        <w:rPr>
+          <w:sz w:val="24"/>
+          <w:szCs w:val="24"/>
+        </w:rPr>
+        <w:t xml:space="preserve">Poder derivar incidencia </w:t>
+      </w:r>
+      <w:r>
+        <w:rPr>
+          <w:sz w:val="24"/>
+          <w:szCs w:val="24"/>
+        </w:rPr>
+        <w:t>si el proyecto de la incidencia tiene niveles con una dificultad mayor</w:t>
+      </w:r>
+      <w:r>
+        <w:rPr>
+          <w:sz w:val="24"/>
+          <w:szCs w:val="24"/>
+        </w:rPr>
+        <w:t xml:space="preserve"> y si las incidencias están sin desatender o atendidas por el administrador.</w:t>
+      </w:r>
+    </w:p>
+    <w:p>
+      <w:pPr>
+        <w:pStyle w:val="Prrafodelista"/>
+        <w:numPr>
+          <w:ilvl w:val="2"/>
+          <w:numId w:val="22"/>
+        </w:numPr>
+        <w:rPr>
+          <w:sz w:val="24"/>
+          <w:szCs w:val="24"/>
+        </w:rPr>
+      </w:pPr>
+      <w:r>
+        <w:rPr>
+          <w:sz w:val="24"/>
+          <w:szCs w:val="24"/>
+        </w:rPr>
+        <w:t>Pueden ver todos los usuarios de la aplicación.</w:t>
+      </w:r>
+    </w:p>
+    <w:p>
+      <w:pPr>
+        <w:pStyle w:val="Prrafodelista"/>
+        <w:numPr>
+          <w:ilvl w:val="2"/>
+          <w:numId w:val="22"/>
+        </w:numPr>
+        <w:rPr>
+          <w:sz w:val="24"/>
+          <w:szCs w:val="24"/>
+        </w:rPr>
+      </w:pPr>
+      <w:r>
+        <w:rPr>
+          <w:sz w:val="24"/>
+          <w:szCs w:val="24"/>
+        </w:rPr>
+        <w:t>Pueden crear usuarios de administración, de soporte y clientes.</w:t>
+      </w:r>
+    </w:p>
+    <w:p>
+      <w:pPr>
+        <w:pStyle w:val="Prrafodelista"/>
+        <w:numPr>
+          <w:ilvl w:val="2"/>
+          <w:numId w:val="22"/>
+        </w:numPr>
+        <w:rPr>
+          <w:sz w:val="24"/>
+          <w:szCs w:val="24"/>
+        </w:rPr>
+      </w:pPr>
+      <w:r>
+        <w:rPr>
+          <w:sz w:val="24"/>
+          <w:szCs w:val="24"/>
+        </w:rPr>
+        <w:t>Pueden editar usuarios de administración, de soporte y clientes.</w:t>
+      </w:r>
+    </w:p>
+    <w:p>
+      <w:pPr>
+        <w:pStyle w:val="Prrafodelista"/>
+        <w:numPr>
+          <w:ilvl w:val="1"/>
+          <w:numId w:val="22"/>
+        </w:numPr>
+        <w:rPr>
+          <w:sz w:val="24"/>
+          <w:szCs w:val="24"/>
+        </w:rPr>
+      </w:pPr>
+      <w:r>
+        <w:rPr>
+          <w:sz w:val="24"/>
+          <w:szCs w:val="24"/>
+        </w:rPr>
+        <w:t>Cuando se cambie un usuario de administración o soporte a cliente se desatenderán todas las incidencias que este usuario estuviera atendiendo.</w:t>
+      </w:r>
+    </w:p>
+    <w:p>
+      <w:pPr>
+        <w:pStyle w:val="Prrafodelista"/>
+        <w:numPr>
+          <w:ilvl w:val="1"/>
+          <w:numId w:val="22"/>
+        </w:numPr>
+        <w:rPr>
+          <w:sz w:val="24"/>
+          <w:szCs w:val="24"/>
+        </w:rPr>
+      </w:pPr>
+      <w:r>
+        <w:rPr>
+          <w:sz w:val="24"/>
+          <w:szCs w:val="24"/>
+        </w:rPr>
+        <w:t>Cuando se cambie un usuario de soporte a administración o cliente se eliminarán de forma suave todas sus relaciones con los proyectos.</w:t>
+      </w:r>
+    </w:p>
+    <w:p>
+      <w:pPr>
+        <w:pStyle w:val="Prrafodelista"/>
+        <w:numPr>
+          <w:ilvl w:val="1"/>
+          <w:numId w:val="22"/>
+        </w:numPr>
+        <w:rPr>
+          <w:sz w:val="24"/>
+          <w:szCs w:val="24"/>
+        </w:rPr>
+      </w:pPr>
+      <w:r>
+        <w:rPr>
+          <w:sz w:val="24"/>
+          <w:szCs w:val="24"/>
+        </w:rPr>
+        <w:t xml:space="preserve">Cuando se cambie un usuario cliente o de administración a soporte se eliminarán sus incidencias y archivos adjuntos. Permanecerán las incidencias y archivos adjuntos los cuales el usuario tenga una relación con </w:t>
+      </w:r>
+      <w:r>
+        <w:rPr>
+          <w:sz w:val="24"/>
+          <w:szCs w:val="24"/>
+        </w:rPr>
+        <w:t>su proyecto</w:t>
+      </w:r>
+      <w:r>
+        <w:rPr>
+          <w:sz w:val="24"/>
+          <w:szCs w:val="24"/>
+        </w:rPr>
+        <w:t>.</w:t>
+      </w:r>
+    </w:p>
+    <w:p>
+      <w:pPr>
+        <w:pStyle w:val="Prrafodelista"/>
+        <w:numPr>
+          <w:ilvl w:val="1"/>
+          <w:numId w:val="22"/>
+        </w:numPr>
+        <w:rPr>
+          <w:sz w:val="24"/>
+          <w:szCs w:val="24"/>
+        </w:rPr>
+      </w:pPr>
+      <w:r>
+        <w:rPr>
+          <w:sz w:val="24"/>
+          <w:szCs w:val="24"/>
+        </w:rPr>
+        <w:t>Al eliminar un usuario se eliminarán sus incidencias, mensajes, archivos adjuntos y relaciones con los proyectos.</w:t>
+      </w:r>
+    </w:p>
+    <w:p>
+      <w:pPr>
+        <w:pStyle w:val="Prrafodelista"/>
+        <w:numPr>
+          <w:ilvl w:val="1"/>
+          <w:numId w:val="22"/>
+        </w:numPr>
+        <w:rPr>
+          <w:sz w:val="24"/>
+          <w:szCs w:val="24"/>
+        </w:rPr>
+      </w:pPr>
+      <w:r>
+        <w:rPr>
+          <w:sz w:val="24"/>
+          <w:szCs w:val="24"/>
+        </w:rPr>
+        <w:t xml:space="preserve"> </w:t>
+      </w:r>
+      <w:r>
+        <w:rPr>
+          <w:sz w:val="24"/>
+          <w:szCs w:val="24"/>
+        </w:rPr>
+        <w:t xml:space="preserve">Al iniciar sesión con un usuario de soporte sin ningún proyecto asignado no podrá acceder a reportar ni </w:t>
+      </w:r>
+      <w:proofErr w:type="spellStart"/>
+      <w:r>
+        <w:rPr>
+          <w:sz w:val="24"/>
+          <w:szCs w:val="24"/>
+        </w:rPr>
+        <w:t>dashboard</w:t>
+      </w:r>
+      <w:proofErr w:type="spellEnd"/>
+      <w:r>
+        <w:rPr>
+          <w:sz w:val="24"/>
+          <w:szCs w:val="24"/>
+        </w:rPr>
+        <w:t>.</w:t>
+      </w:r>
+    </w:p>
+    <w:p>
+      <w:pPr>
+        <w:pStyle w:val="Prrafodelista"/>
+        <w:numPr>
+          <w:ilvl w:val="1"/>
+          <w:numId w:val="22"/>
+        </w:numPr>
+        <w:rPr>
+          <w:sz w:val="24"/>
+          <w:szCs w:val="24"/>
+        </w:rPr>
+      </w:pPr>
+      <w:r>
+        <w:rPr>
+          <w:sz w:val="24"/>
+          <w:szCs w:val="24"/>
+        </w:rPr>
+        <w:t xml:space="preserve">Si la aplicación no contiene ningún proyecto, los usuarios no podrán acceder a </w:t>
+      </w:r>
+      <w:proofErr w:type="spellStart"/>
+      <w:r>
+        <w:rPr>
+          <w:sz w:val="24"/>
+          <w:szCs w:val="24"/>
+        </w:rPr>
+        <w:t>dashboard</w:t>
+      </w:r>
+      <w:proofErr w:type="spellEnd"/>
+      <w:r>
+        <w:rPr>
+          <w:sz w:val="24"/>
+          <w:szCs w:val="24"/>
+        </w:rPr>
+        <w:t>, reportar y usuarios. Este ultimo si el usuario es de tipo administración.</w:t>
+      </w:r>
+    </w:p>
+    <w:p>
+      <w:pPr>
+        <w:pStyle w:val="Prrafodelista"/>
+        <w:numPr>
+          <w:ilvl w:val="1"/>
+          <w:numId w:val="22"/>
+        </w:numPr>
+        <w:rPr>
+          <w:sz w:val="24"/>
+          <w:szCs w:val="24"/>
+        </w:rPr>
+      </w:pPr>
+      <w:r>
+        <w:rPr>
+          <w:sz w:val="24"/>
+          <w:szCs w:val="24"/>
+        </w:rPr>
+        <w:t>No puede haber usuarios con E-Mails iguales.</w:t>
+      </w:r>
+    </w:p>
+    <w:p>
+      <w:pPr>
+        <w:rPr>
+          <w:sz w:val="24"/>
+          <w:szCs w:val="24"/>
+        </w:rPr>
+      </w:pPr>
+    </w:p>
+    <w:p>
+      <w:pPr>
+        <w:pStyle w:val="Prrafodelista"/>
+        <w:numPr>
           <w:ilvl w:val="0"/>
-          <w:numId w:val="13"/>
-        </w:numPr>
-      </w:pPr>
-      <w:r>
-        <w:t>Intentar acceder a lugares a los cuales el usuario no tiene permiso.</w:t>
+          <w:numId w:val="22"/>
+        </w:numPr>
+        <w:rPr>
+          <w:b/>
+          <w:bCs/>
+          <w:sz w:val="28"/>
+          <w:szCs w:val="28"/>
+        </w:rPr>
+      </w:pPr>
+      <w:r>
+        <w:rPr>
+          <w:b/>
+          <w:bCs/>
+          <w:sz w:val="28"/>
+          <w:szCs w:val="28"/>
+        </w:rPr>
+        <w:t xml:space="preserve">CATEGORIAS </w:t>
+      </w:r>
+      <w:r>
+        <w:rPr>
+          <w:sz w:val="24"/>
+          <w:szCs w:val="24"/>
+        </w:rPr>
+        <w:t>(Acciones para usuarios de administración)</w:t>
       </w:r>
     </w:p>
     <w:p>
       <w:pPr>
         <w:pStyle w:val="Prrafodelista"/>
         <w:numPr>
+          <w:ilvl w:val="1"/>
+          <w:numId w:val="22"/>
+        </w:numPr>
+        <w:rPr>
+          <w:b/>
+          <w:bCs/>
+          <w:sz w:val="28"/>
+          <w:szCs w:val="28"/>
+        </w:rPr>
+      </w:pPr>
+      <w:r>
+        <w:rPr>
+          <w:sz w:val="24"/>
+          <w:szCs w:val="24"/>
+        </w:rPr>
+        <w:t>Se pueden crear categoría.</w:t>
+      </w:r>
+    </w:p>
+    <w:p>
+      <w:pPr>
+        <w:pStyle w:val="Prrafodelista"/>
+        <w:numPr>
+          <w:ilvl w:val="1"/>
+          <w:numId w:val="22"/>
+        </w:numPr>
+        <w:rPr>
+          <w:b/>
+          <w:bCs/>
+          <w:sz w:val="28"/>
+          <w:szCs w:val="28"/>
+        </w:rPr>
+      </w:pPr>
+      <w:r>
+        <w:rPr>
+          <w:sz w:val="24"/>
+          <w:szCs w:val="24"/>
+        </w:rPr>
+        <w:t>No se pueden crear dos categorías con el mismo nombre en un mismo proyecto.</w:t>
+      </w:r>
+    </w:p>
+    <w:p>
+      <w:pPr>
+        <w:pStyle w:val="Prrafodelista"/>
+        <w:numPr>
+          <w:ilvl w:val="1"/>
+          <w:numId w:val="22"/>
+        </w:numPr>
+        <w:rPr>
+          <w:b/>
+          <w:bCs/>
+          <w:sz w:val="28"/>
+          <w:szCs w:val="28"/>
+        </w:rPr>
+      </w:pPr>
+      <w:r>
+        <w:rPr>
+          <w:sz w:val="24"/>
+          <w:szCs w:val="24"/>
+        </w:rPr>
+        <w:t>Se pueden editar categorías.</w:t>
+      </w:r>
+    </w:p>
+    <w:p>
+      <w:pPr>
+        <w:pStyle w:val="Prrafodelista"/>
+        <w:numPr>
+          <w:ilvl w:val="1"/>
+          <w:numId w:val="22"/>
+        </w:numPr>
+        <w:rPr>
+          <w:b/>
+          <w:bCs/>
+          <w:sz w:val="28"/>
+          <w:szCs w:val="28"/>
+        </w:rPr>
+      </w:pPr>
+      <w:r>
+        <w:rPr>
+          <w:sz w:val="24"/>
+          <w:szCs w:val="24"/>
+        </w:rPr>
+        <w:t>Al editar categoría no se puede poner un nombre que ya exista en el proyecto de la categoría a editar.</w:t>
+      </w:r>
+    </w:p>
+    <w:p>
+      <w:pPr>
+        <w:pStyle w:val="Prrafodelista"/>
+        <w:numPr>
+          <w:ilvl w:val="1"/>
+          <w:numId w:val="22"/>
+        </w:numPr>
+        <w:rPr>
+          <w:b/>
+          <w:bCs/>
+          <w:sz w:val="28"/>
+          <w:szCs w:val="28"/>
+        </w:rPr>
+      </w:pPr>
+      <w:r>
+        <w:rPr>
+          <w:sz w:val="24"/>
+          <w:szCs w:val="24"/>
+        </w:rPr>
+        <w:t>Se pueden eliminar las categorías.</w:t>
+      </w:r>
+    </w:p>
+    <w:p>
+      <w:pPr>
+        <w:pStyle w:val="Prrafodelista"/>
+        <w:numPr>
+          <w:ilvl w:val="1"/>
+          <w:numId w:val="22"/>
+        </w:numPr>
+        <w:rPr>
+          <w:b/>
+          <w:bCs/>
+          <w:sz w:val="28"/>
+          <w:szCs w:val="28"/>
+        </w:rPr>
+      </w:pPr>
+      <w:r>
+        <w:rPr>
+          <w:sz w:val="24"/>
+          <w:szCs w:val="24"/>
+        </w:rPr>
+        <w:t>Al eliminar una categoría se eliminarán las incidencias realizadas en dicha categoría además se eliminarán los archivos adjuntos y mensajes de dichas incidencias.</w:t>
+      </w:r>
+    </w:p>
+    <w:p>
+      <w:pPr>
+        <w:rPr>
+          <w:b/>
+          <w:bCs/>
+          <w:sz w:val="28"/>
+          <w:szCs w:val="28"/>
+        </w:rPr>
+      </w:pPr>
+    </w:p>
+    <w:p>
+      <w:pPr>
+        <w:pStyle w:val="Prrafodelista"/>
+        <w:numPr>
           <w:ilvl w:val="0"/>
-          <w:numId w:val="13"/>
-        </w:numPr>
-      </w:pPr>
-      <w:r>
-        <w:t>Intentar acceder con usuario sin identificar.</w:t>
+          <w:numId w:val="22"/>
+        </w:numPr>
+        <w:rPr>
+          <w:b/>
+          <w:bCs/>
+          <w:sz w:val="28"/>
+          <w:szCs w:val="28"/>
+        </w:rPr>
+      </w:pPr>
+      <w:r>
+        <w:rPr>
+          <w:b/>
+          <w:bCs/>
+          <w:sz w:val="28"/>
+          <w:szCs w:val="28"/>
+        </w:rPr>
+        <w:lastRenderedPageBreak/>
+        <w:t xml:space="preserve">NIVELES </w:t>
+      </w:r>
+      <w:r>
+        <w:rPr>
+          <w:sz w:val="24"/>
+          <w:szCs w:val="24"/>
+        </w:rPr>
+        <w:t>(Acciones para usuarios de administración)</w:t>
       </w:r>
     </w:p>
     <w:p>
       <w:pPr>
         <w:pStyle w:val="Prrafodelista"/>
         <w:numPr>
+          <w:ilvl w:val="1"/>
+          <w:numId w:val="22"/>
+        </w:numPr>
+        <w:rPr>
+          <w:b/>
+          <w:bCs/>
+          <w:sz w:val="28"/>
+          <w:szCs w:val="28"/>
+        </w:rPr>
+      </w:pPr>
+      <w:r>
+        <w:rPr>
+          <w:sz w:val="24"/>
+          <w:szCs w:val="24"/>
+        </w:rPr>
+        <w:t>Se pueden crear niveles siempre que no exista uno con el mismo nombre en el mismo proyecto en el cual este se va a crear.</w:t>
+      </w:r>
+    </w:p>
+    <w:p>
+      <w:pPr>
+        <w:pStyle w:val="Prrafodelista"/>
+        <w:numPr>
+          <w:ilvl w:val="1"/>
+          <w:numId w:val="22"/>
+        </w:numPr>
+        <w:rPr>
+          <w:b/>
+          <w:bCs/>
+          <w:sz w:val="28"/>
+          <w:szCs w:val="28"/>
+        </w:rPr>
+      </w:pPr>
+      <w:r>
+        <w:rPr>
+          <w:sz w:val="24"/>
+          <w:szCs w:val="24"/>
+        </w:rPr>
+        <w:t>Al crear un nivel se reorganizarán las dificultades de los niveles del proyecto del nuevo nivel para que no puedan existir dos niveles con la misma dificultad.</w:t>
+      </w:r>
+    </w:p>
+    <w:p>
+      <w:pPr>
+        <w:pStyle w:val="Prrafodelista"/>
+        <w:numPr>
+          <w:ilvl w:val="1"/>
+          <w:numId w:val="22"/>
+        </w:numPr>
+        <w:rPr>
+          <w:b/>
+          <w:bCs/>
+          <w:sz w:val="28"/>
+          <w:szCs w:val="28"/>
+        </w:rPr>
+      </w:pPr>
+      <w:r>
+        <w:rPr>
+          <w:sz w:val="24"/>
+          <w:szCs w:val="24"/>
+        </w:rPr>
+        <w:t>Se puede elegir el nivel de dificultad del nivel a crear.</w:t>
+      </w:r>
+    </w:p>
+    <w:p>
+      <w:pPr>
+        <w:pStyle w:val="Prrafodelista"/>
+        <w:numPr>
+          <w:ilvl w:val="1"/>
+          <w:numId w:val="22"/>
+        </w:numPr>
+        <w:rPr>
+          <w:b/>
+          <w:bCs/>
+          <w:sz w:val="28"/>
+          <w:szCs w:val="28"/>
+        </w:rPr>
+      </w:pPr>
+      <w:r>
+        <w:rPr>
+          <w:sz w:val="24"/>
+          <w:szCs w:val="24"/>
+        </w:rPr>
+        <w:t>No puede haber niveles con dificultad menores a 1 ni mayores al máximo.</w:t>
+      </w:r>
+    </w:p>
+    <w:p>
+      <w:pPr>
+        <w:pStyle w:val="Prrafodelista"/>
+        <w:numPr>
+          <w:ilvl w:val="1"/>
+          <w:numId w:val="22"/>
+        </w:numPr>
+        <w:rPr>
+          <w:b/>
+          <w:bCs/>
+          <w:sz w:val="28"/>
+          <w:szCs w:val="28"/>
+        </w:rPr>
+      </w:pPr>
+      <w:r>
+        <w:rPr>
+          <w:sz w:val="24"/>
+          <w:szCs w:val="24"/>
+        </w:rPr>
+        <w:t>Se puede cambiar el nombre del nivel siempre que no exista uno ya con dicho nombre en el mismo proyecto.</w:t>
+      </w:r>
+    </w:p>
+    <w:p>
+      <w:pPr>
+        <w:pStyle w:val="Prrafodelista"/>
+        <w:numPr>
+          <w:ilvl w:val="1"/>
+          <w:numId w:val="22"/>
+        </w:numPr>
+        <w:rPr>
+          <w:b/>
+          <w:bCs/>
+          <w:sz w:val="28"/>
+          <w:szCs w:val="28"/>
+        </w:rPr>
+      </w:pPr>
+      <w:r>
+        <w:rPr>
+          <w:sz w:val="24"/>
+          <w:szCs w:val="24"/>
+        </w:rPr>
+        <w:t>Se puede cambiar la dificultad del nivel y se deben de reorganizar el resto de niveles del proyecto para que no existan niveles con la misma dificultad.</w:t>
+      </w:r>
+    </w:p>
+    <w:p>
+      <w:pPr>
+        <w:pStyle w:val="Prrafodelista"/>
+        <w:numPr>
+          <w:ilvl w:val="1"/>
+          <w:numId w:val="22"/>
+        </w:numPr>
+        <w:rPr>
+          <w:b/>
+          <w:bCs/>
+          <w:sz w:val="28"/>
+          <w:szCs w:val="28"/>
+        </w:rPr>
+      </w:pPr>
+      <w:r>
+        <w:rPr>
+          <w:sz w:val="24"/>
+          <w:szCs w:val="24"/>
+        </w:rPr>
+        <w:t>Se pueden eliminar niveles.</w:t>
+      </w:r>
+    </w:p>
+    <w:p>
+      <w:pPr>
+        <w:pStyle w:val="Prrafodelista"/>
+        <w:numPr>
+          <w:ilvl w:val="1"/>
+          <w:numId w:val="22"/>
+        </w:numPr>
+        <w:rPr>
+          <w:b/>
+          <w:bCs/>
+          <w:sz w:val="28"/>
+          <w:szCs w:val="28"/>
+        </w:rPr>
+      </w:pPr>
+      <w:r>
+        <w:rPr>
+          <w:sz w:val="24"/>
+          <w:szCs w:val="24"/>
+        </w:rPr>
+        <w:t>Al eliminar un nivel se deben de reorganizar niveles para que las dificultades de los niveles siempre empiecen en 1 y se le vaya sumando 1 al siguiente nivel.</w:t>
+      </w:r>
+    </w:p>
+    <w:p>
+      <w:pPr>
+        <w:pStyle w:val="Prrafodelista"/>
+        <w:numPr>
+          <w:ilvl w:val="1"/>
+          <w:numId w:val="22"/>
+        </w:numPr>
+        <w:rPr>
+          <w:b/>
+          <w:bCs/>
+          <w:sz w:val="28"/>
+          <w:szCs w:val="28"/>
+        </w:rPr>
+      </w:pPr>
+      <w:r>
+        <w:rPr>
+          <w:sz w:val="24"/>
+          <w:szCs w:val="24"/>
+        </w:rPr>
+        <w:t xml:space="preserve">Al eliminar un nivel se deben eliminar todas las relaciones de los usuarios de soporte con este nivel, además eliminar sus incidencias creadas en el proyecto del nivel eliminado, sus archivos adjuntos y mensajes. </w:t>
+      </w:r>
+    </w:p>
+    <w:p>
+      <w:pPr>
+        <w:pStyle w:val="Prrafodelista"/>
+        <w:numPr>
+          <w:ilvl w:val="1"/>
+          <w:numId w:val="22"/>
+        </w:numPr>
+        <w:rPr>
+          <w:b/>
+          <w:bCs/>
+          <w:sz w:val="28"/>
+          <w:szCs w:val="28"/>
+        </w:rPr>
+      </w:pPr>
+      <w:r>
+        <w:rPr>
+          <w:sz w:val="24"/>
+          <w:szCs w:val="24"/>
+        </w:rPr>
+        <w:t>Al eliminar un nivel se deben desatender todas las incidencias del proyecto del nivel que sean atendidas por un usuario de soporte el cual este relacionado con el proyecto con el nivel a eliminar.</w:t>
+      </w:r>
+    </w:p>
+    <w:p>
+      <w:pPr>
+        <w:pStyle w:val="Prrafodelista"/>
+        <w:numPr>
+          <w:ilvl w:val="1"/>
+          <w:numId w:val="22"/>
+        </w:numPr>
+        <w:rPr>
+          <w:b/>
+          <w:bCs/>
+          <w:sz w:val="28"/>
+          <w:szCs w:val="28"/>
+        </w:rPr>
+      </w:pPr>
+      <w:r>
+        <w:rPr>
+          <w:sz w:val="24"/>
+          <w:szCs w:val="24"/>
+        </w:rPr>
+        <w:t>Las incidencias que tengan el nivel eliminado pasaran al siguiente nivel, de no ser posible al nivel anterior y si tampoco se puede se pasaran al nivel general.</w:t>
+      </w:r>
+    </w:p>
+    <w:p>
+      <w:pPr>
+        <w:pStyle w:val="Prrafodelista"/>
+        <w:numPr>
+          <w:ilvl w:val="1"/>
+          <w:numId w:val="22"/>
+        </w:numPr>
+        <w:rPr>
+          <w:b/>
+          <w:bCs/>
+          <w:sz w:val="28"/>
+          <w:szCs w:val="28"/>
+        </w:rPr>
+      </w:pPr>
+      <w:r>
+        <w:rPr>
+          <w:sz w:val="24"/>
+          <w:szCs w:val="24"/>
+        </w:rPr>
+        <w:t xml:space="preserve">Las incidencias de nivel general atenidas por usuarios de soporte los cuales estén relacionados con el proyecto de la incidencia mediante el nivel a eliminar serán desatendidas. </w:t>
+      </w:r>
+    </w:p>
+    <w:p>
+      <w:pPr>
+        <w:pStyle w:val="Prrafodelista"/>
+        <w:numPr>
+          <w:ilvl w:val="1"/>
+          <w:numId w:val="22"/>
+        </w:numPr>
+        <w:rPr>
+          <w:b/>
+          <w:bCs/>
+          <w:sz w:val="28"/>
+          <w:szCs w:val="28"/>
+        </w:rPr>
+      </w:pPr>
+      <w:r>
+        <w:rPr>
+          <w:sz w:val="24"/>
+          <w:szCs w:val="24"/>
+        </w:rPr>
+        <w:t>Si el nivel eliminado es mediante el cual un usuario de soporte esta relacionado al proyecto que tiene seleccionado este cambiará por otro proyecto, de no ser posible se le pondrá el valor NULL</w:t>
+      </w:r>
+    </w:p>
+    <w:p>
+      <w:pPr>
+        <w:rPr>
+          <w:b/>
+          <w:bCs/>
+          <w:sz w:val="28"/>
+          <w:szCs w:val="28"/>
+        </w:rPr>
+      </w:pPr>
+    </w:p>
+    <w:p>
+      <w:pPr>
+        <w:pStyle w:val="Prrafodelista"/>
+        <w:numPr>
           <w:ilvl w:val="0"/>
-          <w:numId w:val="13"/>
-        </w:numPr>
-      </w:pPr>
-      <w:r>
-        <w:t>Modificar formularios para intentar enviar datos inválidos al servidor.</w:t>
+          <w:numId w:val="22"/>
+        </w:numPr>
+        <w:rPr>
+          <w:b/>
+          <w:bCs/>
+          <w:sz w:val="28"/>
+          <w:szCs w:val="28"/>
+        </w:rPr>
+      </w:pPr>
+      <w:r>
+        <w:rPr>
+          <w:b/>
+          <w:bCs/>
+          <w:sz w:val="28"/>
+          <w:szCs w:val="28"/>
+        </w:rPr>
+        <w:t xml:space="preserve">PROYECTOS </w:t>
+      </w:r>
+      <w:r>
+        <w:rPr>
+          <w:sz w:val="24"/>
+          <w:szCs w:val="24"/>
+        </w:rPr>
+        <w:t>(Acciones para usuarios de administración)</w:t>
       </w:r>
     </w:p>
     <w:p>
       <w:pPr>
         <w:pStyle w:val="Prrafodelista"/>
         <w:numPr>
+          <w:ilvl w:val="1"/>
+          <w:numId w:val="22"/>
+        </w:numPr>
+        <w:rPr>
+          <w:b/>
+          <w:bCs/>
+          <w:sz w:val="28"/>
+          <w:szCs w:val="28"/>
+        </w:rPr>
+      </w:pPr>
+      <w:r>
+        <w:rPr>
+          <w:sz w:val="24"/>
+          <w:szCs w:val="24"/>
+        </w:rPr>
+        <w:t>Se pueden crear proyectos.</w:t>
+      </w:r>
+    </w:p>
+    <w:p>
+      <w:pPr>
+        <w:pStyle w:val="Prrafodelista"/>
+        <w:numPr>
+          <w:ilvl w:val="1"/>
+          <w:numId w:val="22"/>
+        </w:numPr>
+        <w:rPr>
+          <w:b/>
+          <w:bCs/>
+          <w:sz w:val="28"/>
+          <w:szCs w:val="28"/>
+        </w:rPr>
+      </w:pPr>
+      <w:r>
+        <w:rPr>
+          <w:sz w:val="24"/>
+          <w:szCs w:val="24"/>
+        </w:rPr>
+        <w:t>No se pueden crear dos proyectos con el mismo nombre.</w:t>
+      </w:r>
+    </w:p>
+    <w:p>
+      <w:pPr>
+        <w:pStyle w:val="Prrafodelista"/>
+        <w:numPr>
+          <w:ilvl w:val="1"/>
+          <w:numId w:val="22"/>
+        </w:numPr>
+        <w:rPr>
+          <w:b/>
+          <w:bCs/>
+          <w:sz w:val="28"/>
+          <w:szCs w:val="28"/>
+        </w:rPr>
+      </w:pPr>
+      <w:r>
+        <w:rPr>
+          <w:sz w:val="24"/>
+          <w:szCs w:val="24"/>
+        </w:rPr>
+        <w:t>Se pueden editar proyectos.</w:t>
+      </w:r>
+    </w:p>
+    <w:p>
+      <w:pPr>
+        <w:pStyle w:val="Prrafodelista"/>
+        <w:numPr>
+          <w:ilvl w:val="1"/>
+          <w:numId w:val="22"/>
+        </w:numPr>
+        <w:rPr>
+          <w:b/>
+          <w:bCs/>
+          <w:sz w:val="28"/>
+          <w:szCs w:val="28"/>
+        </w:rPr>
+      </w:pPr>
+      <w:r>
+        <w:rPr>
+          <w:sz w:val="24"/>
+          <w:szCs w:val="24"/>
+        </w:rPr>
+        <w:t>Al editar un proyecto no se le puede poner un nombre el cual ya este en uso por otro proyecto.</w:t>
+      </w:r>
+    </w:p>
+    <w:p>
+      <w:pPr>
+        <w:pStyle w:val="Prrafodelista"/>
+        <w:numPr>
+          <w:ilvl w:val="1"/>
+          <w:numId w:val="22"/>
+        </w:numPr>
+        <w:rPr>
+          <w:b/>
+          <w:bCs/>
+          <w:sz w:val="28"/>
+          <w:szCs w:val="28"/>
+        </w:rPr>
+      </w:pPr>
+      <w:r>
+        <w:rPr>
+          <w:sz w:val="24"/>
+          <w:szCs w:val="24"/>
+        </w:rPr>
+        <w:t>Se pueden eliminar los proyectos.</w:t>
+      </w:r>
+    </w:p>
+    <w:p>
+      <w:pPr>
+        <w:pStyle w:val="Prrafodelista"/>
+        <w:numPr>
+          <w:ilvl w:val="1"/>
+          <w:numId w:val="22"/>
+        </w:numPr>
+        <w:rPr>
+          <w:b/>
+          <w:bCs/>
+          <w:sz w:val="28"/>
+          <w:szCs w:val="28"/>
+        </w:rPr>
+      </w:pPr>
+      <w:r>
+        <w:rPr>
+          <w:sz w:val="24"/>
+          <w:szCs w:val="24"/>
+        </w:rPr>
+        <w:t>Al eliminar un proyectos se eliminarán: Las incidencias creadas en el proyecto, los archivos adjuntos y mensajes de dichas incidencias, los niveles, categorías y relaciones de usuarios de soporte con el proyecto eliminado.</w:t>
+      </w:r>
+    </w:p>
+    <w:p>
+      <w:pPr>
+        <w:pStyle w:val="Prrafodelista"/>
+        <w:numPr>
+          <w:ilvl w:val="1"/>
+          <w:numId w:val="22"/>
+        </w:numPr>
+        <w:rPr>
+          <w:b/>
+          <w:bCs/>
+          <w:sz w:val="28"/>
+          <w:szCs w:val="28"/>
+        </w:rPr>
+      </w:pPr>
+      <w:r>
+        <w:rPr>
+          <w:sz w:val="24"/>
+          <w:szCs w:val="24"/>
+        </w:rPr>
+        <w:lastRenderedPageBreak/>
+        <w:t>Se puede dar de baja proyectos.</w:t>
+      </w:r>
+    </w:p>
+    <w:p>
+      <w:pPr>
+        <w:pStyle w:val="Prrafodelista"/>
+        <w:numPr>
+          <w:ilvl w:val="1"/>
+          <w:numId w:val="22"/>
+        </w:numPr>
+        <w:rPr>
+          <w:b/>
+          <w:bCs/>
+          <w:sz w:val="28"/>
+          <w:szCs w:val="28"/>
+        </w:rPr>
+      </w:pPr>
+      <w:r>
+        <w:rPr>
+          <w:sz w:val="24"/>
+          <w:szCs w:val="24"/>
+        </w:rPr>
+        <w:t>Al dar de baja un proyecto no se podrá acceder a este.</w:t>
+      </w:r>
+    </w:p>
+    <w:p>
+      <w:pPr>
+        <w:pStyle w:val="Prrafodelista"/>
+        <w:numPr>
+          <w:ilvl w:val="1"/>
+          <w:numId w:val="22"/>
+        </w:numPr>
+        <w:rPr>
+          <w:b/>
+          <w:bCs/>
+          <w:sz w:val="28"/>
+          <w:szCs w:val="28"/>
+        </w:rPr>
+      </w:pPr>
+      <w:r>
+        <w:rPr>
+          <w:sz w:val="24"/>
+          <w:szCs w:val="24"/>
+        </w:rPr>
+        <w:t>Al dar de baja un proyecto si un usuario lo tiene seleccionado se le cambiará por otro y de no ser posible se le pondrá NULL.</w:t>
+      </w:r>
+    </w:p>
+    <w:p>
+      <w:pPr>
+        <w:pStyle w:val="Prrafodelista"/>
+        <w:numPr>
+          <w:ilvl w:val="1"/>
+          <w:numId w:val="22"/>
+        </w:numPr>
+        <w:rPr>
+          <w:b/>
+          <w:bCs/>
+          <w:sz w:val="28"/>
+          <w:szCs w:val="28"/>
+        </w:rPr>
+      </w:pPr>
+      <w:r>
+        <w:rPr>
+          <w:sz w:val="24"/>
+          <w:szCs w:val="24"/>
+        </w:rPr>
+        <w:t>Se pueden restaura proyectos dados de baja.</w:t>
+      </w:r>
+    </w:p>
+    <w:p>
+      <w:pPr>
+        <w:rPr>
+          <w:b/>
+          <w:bCs/>
+          <w:sz w:val="28"/>
+          <w:szCs w:val="28"/>
+        </w:rPr>
+      </w:pPr>
+    </w:p>
+    <w:p>
+      <w:pPr>
+        <w:pStyle w:val="Prrafodelista"/>
+        <w:numPr>
           <w:ilvl w:val="0"/>
-          <w:numId w:val="13"/>
-        </w:numPr>
-      </w:pPr>
-      <w:r>
-        <w:rPr>
-          <w:sz w:val="24"/>
-          <w:szCs w:val="24"/>
-        </w:rPr>
-        <w:t>Intentar generar usuarios, proyectos, niveles y categorías con el mismo nombre.</w:t>
+          <w:numId w:val="22"/>
+        </w:numPr>
+        <w:rPr>
+          <w:b/>
+          <w:bCs/>
+          <w:sz w:val="28"/>
+          <w:szCs w:val="28"/>
+        </w:rPr>
+      </w:pPr>
+      <w:r>
+        <w:rPr>
+          <w:b/>
+          <w:bCs/>
+          <w:sz w:val="28"/>
+          <w:szCs w:val="28"/>
+        </w:rPr>
+        <w:t>INCIDENCIAS</w:t>
       </w:r>
     </w:p>
     <w:p>
       <w:pPr>
         <w:pStyle w:val="Prrafodelista"/>
         <w:numPr>
+          <w:ilvl w:val="1"/>
+          <w:numId w:val="22"/>
+        </w:numPr>
+        <w:rPr>
+          <w:b/>
+          <w:bCs/>
+          <w:sz w:val="28"/>
+          <w:szCs w:val="28"/>
+        </w:rPr>
+      </w:pPr>
+      <w:r>
+        <w:rPr>
+          <w:sz w:val="24"/>
+          <w:szCs w:val="24"/>
+        </w:rPr>
+        <w:t>Se pueden crear incidencias.</w:t>
+      </w:r>
+    </w:p>
+    <w:p>
+      <w:pPr>
+        <w:pStyle w:val="Prrafodelista"/>
+        <w:numPr>
+          <w:ilvl w:val="1"/>
+          <w:numId w:val="22"/>
+        </w:numPr>
+        <w:rPr>
+          <w:b/>
+          <w:bCs/>
+          <w:sz w:val="28"/>
+          <w:szCs w:val="28"/>
+        </w:rPr>
+      </w:pPr>
+      <w:r>
+        <w:rPr>
+          <w:sz w:val="24"/>
+          <w:szCs w:val="24"/>
+        </w:rPr>
+        <w:t>Los administradores pueden seleccionar el nivel de la incidencia creada.</w:t>
+      </w:r>
+    </w:p>
+    <w:p>
+      <w:pPr>
+        <w:pStyle w:val="Prrafodelista"/>
+        <w:numPr>
+          <w:ilvl w:val="1"/>
+          <w:numId w:val="22"/>
+        </w:numPr>
+        <w:rPr>
+          <w:b/>
+          <w:bCs/>
+          <w:sz w:val="28"/>
+          <w:szCs w:val="28"/>
+        </w:rPr>
+      </w:pPr>
+      <w:r>
+        <w:rPr>
+          <w:sz w:val="24"/>
+          <w:szCs w:val="24"/>
+        </w:rPr>
+        <w:t>Se pueden marcar como resuelta las incidencias.</w:t>
+      </w:r>
+    </w:p>
+    <w:p>
+      <w:pPr>
+        <w:pStyle w:val="Prrafodelista"/>
+        <w:numPr>
+          <w:ilvl w:val="1"/>
+          <w:numId w:val="22"/>
+        </w:numPr>
+        <w:rPr>
+          <w:b/>
+          <w:bCs/>
+          <w:sz w:val="28"/>
+          <w:szCs w:val="28"/>
+        </w:rPr>
+      </w:pPr>
+      <w:r>
+        <w:rPr>
+          <w:sz w:val="24"/>
+          <w:szCs w:val="24"/>
+        </w:rPr>
+        <w:t xml:space="preserve">Solo el usuario que ha creado una </w:t>
+      </w:r>
+      <w:r>
+        <w:rPr>
+          <w:sz w:val="24"/>
+          <w:szCs w:val="24"/>
+        </w:rPr>
+        <w:t>incidencia</w:t>
+      </w:r>
+      <w:r>
+        <w:rPr>
+          <w:sz w:val="24"/>
+          <w:szCs w:val="24"/>
+        </w:rPr>
+        <w:t xml:space="preserve"> la puede marcar como resuelta.</w:t>
+      </w:r>
+    </w:p>
+    <w:p>
+      <w:pPr>
+        <w:pStyle w:val="Prrafodelista"/>
+        <w:numPr>
+          <w:ilvl w:val="1"/>
+          <w:numId w:val="22"/>
+        </w:numPr>
+        <w:rPr>
+          <w:b/>
+          <w:bCs/>
+          <w:sz w:val="28"/>
+          <w:szCs w:val="28"/>
+        </w:rPr>
+      </w:pPr>
+      <w:r>
+        <w:rPr>
+          <w:sz w:val="24"/>
+          <w:szCs w:val="24"/>
+        </w:rPr>
+        <w:t>Se pueden abrir incidencias resueltas.</w:t>
+      </w:r>
+    </w:p>
+    <w:p>
+      <w:pPr>
+        <w:pStyle w:val="Prrafodelista"/>
+        <w:numPr>
+          <w:ilvl w:val="1"/>
+          <w:numId w:val="22"/>
+        </w:numPr>
+        <w:rPr>
+          <w:b/>
+          <w:bCs/>
+          <w:sz w:val="28"/>
+          <w:szCs w:val="28"/>
+        </w:rPr>
+      </w:pPr>
+      <w:r>
+        <w:rPr>
+          <w:sz w:val="24"/>
+          <w:szCs w:val="24"/>
+        </w:rPr>
+        <w:t>Solo el usuario que ha creado una incidencia la puede volver a abrir, además debe de estar resuelta con anterioridad.</w:t>
+      </w:r>
+    </w:p>
+    <w:p>
+      <w:pPr>
+        <w:pStyle w:val="Prrafodelista"/>
+        <w:numPr>
+          <w:ilvl w:val="1"/>
+          <w:numId w:val="22"/>
+        </w:numPr>
+        <w:rPr>
+          <w:b/>
+          <w:bCs/>
+          <w:sz w:val="28"/>
+          <w:szCs w:val="28"/>
+        </w:rPr>
+      </w:pPr>
+      <w:r>
+        <w:rPr>
+          <w:sz w:val="24"/>
+          <w:szCs w:val="24"/>
+        </w:rPr>
+        <w:t>Se puede derivar incidencias al siguiente nivel.</w:t>
+      </w:r>
+    </w:p>
+    <w:p>
+      <w:pPr>
+        <w:pStyle w:val="Prrafodelista"/>
+        <w:numPr>
+          <w:ilvl w:val="1"/>
+          <w:numId w:val="22"/>
+        </w:numPr>
+        <w:rPr>
+          <w:b/>
+          <w:bCs/>
+          <w:sz w:val="28"/>
+          <w:szCs w:val="28"/>
+        </w:rPr>
+      </w:pPr>
+      <w:r>
+        <w:rPr>
+          <w:sz w:val="24"/>
+          <w:szCs w:val="24"/>
+        </w:rPr>
+        <w:t>Solo los usuarios de administración y soporte pueden derivar incidencias.</w:t>
+      </w:r>
+    </w:p>
+    <w:p>
+      <w:pPr>
+        <w:pStyle w:val="Prrafodelista"/>
+        <w:numPr>
+          <w:ilvl w:val="1"/>
+          <w:numId w:val="22"/>
+        </w:numPr>
+        <w:rPr>
+          <w:b/>
+          <w:bCs/>
+          <w:sz w:val="28"/>
+          <w:szCs w:val="28"/>
+        </w:rPr>
+      </w:pPr>
+      <w:r>
+        <w:rPr>
+          <w:sz w:val="24"/>
+          <w:szCs w:val="24"/>
+        </w:rPr>
+        <w:t>Si la incidencia es atendida por un usuario de soporte y se deriva al siguiente nivel se desatenderá.</w:t>
+      </w:r>
+    </w:p>
+    <w:p>
+      <w:pPr>
+        <w:pStyle w:val="Prrafodelista"/>
+        <w:numPr>
+          <w:ilvl w:val="1"/>
+          <w:numId w:val="22"/>
+        </w:numPr>
+        <w:rPr>
+          <w:b/>
+          <w:bCs/>
+          <w:sz w:val="28"/>
+          <w:szCs w:val="28"/>
+        </w:rPr>
+      </w:pPr>
+      <w:r>
+        <w:rPr>
+          <w:sz w:val="24"/>
+          <w:szCs w:val="24"/>
+        </w:rPr>
+        <w:t>Se pueden editar incidencias.</w:t>
+      </w:r>
+    </w:p>
+    <w:p>
+      <w:pPr>
+        <w:pStyle w:val="Prrafodelista"/>
+        <w:numPr>
+          <w:ilvl w:val="1"/>
+          <w:numId w:val="22"/>
+        </w:numPr>
+        <w:rPr>
+          <w:b/>
+          <w:bCs/>
+          <w:sz w:val="28"/>
+          <w:szCs w:val="28"/>
+        </w:rPr>
+      </w:pPr>
+      <w:r>
+        <w:rPr>
+          <w:sz w:val="24"/>
+          <w:szCs w:val="24"/>
+        </w:rPr>
+        <w:t>Solo el usuario que ha creado la incidencia la puede editar.</w:t>
+      </w:r>
+    </w:p>
+    <w:p>
+      <w:pPr>
+        <w:pStyle w:val="Prrafodelista"/>
+        <w:numPr>
+          <w:ilvl w:val="1"/>
+          <w:numId w:val="22"/>
+        </w:numPr>
+        <w:rPr>
+          <w:b/>
+          <w:bCs/>
+          <w:sz w:val="28"/>
+          <w:szCs w:val="28"/>
+        </w:rPr>
+      </w:pPr>
+      <w:r>
+        <w:rPr>
+          <w:sz w:val="24"/>
+          <w:szCs w:val="24"/>
+        </w:rPr>
+        <w:t>Solo los usuarios de administración pueden editar los niveles de su incidencia.</w:t>
+      </w:r>
+    </w:p>
+    <w:p>
+      <w:pPr>
+        <w:pStyle w:val="Prrafodelista"/>
+        <w:numPr>
+          <w:ilvl w:val="1"/>
+          <w:numId w:val="22"/>
+        </w:numPr>
+        <w:rPr>
+          <w:b/>
+          <w:bCs/>
+          <w:sz w:val="28"/>
+          <w:szCs w:val="28"/>
+        </w:rPr>
+      </w:pPr>
+      <w:r>
+        <w:rPr>
+          <w:sz w:val="24"/>
+          <w:szCs w:val="24"/>
+        </w:rPr>
+        <w:t>Al editar el archivo adjunto de una incidencia se eliminará el anterior y almacenará el nuevo.</w:t>
+      </w:r>
+    </w:p>
+    <w:p>
+      <w:pPr>
+        <w:pStyle w:val="Prrafodelista"/>
+        <w:numPr>
+          <w:ilvl w:val="1"/>
+          <w:numId w:val="22"/>
+        </w:numPr>
+        <w:rPr>
+          <w:b/>
+          <w:bCs/>
+          <w:sz w:val="28"/>
+          <w:szCs w:val="28"/>
+        </w:rPr>
+      </w:pPr>
+      <w:r>
+        <w:rPr>
+          <w:sz w:val="24"/>
+          <w:szCs w:val="24"/>
+        </w:rPr>
+        <w:t>Si un usuario de administración edita su incidencia, le cambia el nivel por otro distinto de general y es atendida por un usuario de soporte se comprobará si dicho usuario la puede atender y si no puede se desatenderá.</w:t>
+      </w:r>
+    </w:p>
+    <w:p>
+      <w:pPr>
+        <w:pStyle w:val="Prrafodelista"/>
+        <w:numPr>
+          <w:ilvl w:val="1"/>
+          <w:numId w:val="22"/>
+        </w:numPr>
+        <w:rPr>
+          <w:b/>
+          <w:bCs/>
+          <w:sz w:val="28"/>
+          <w:szCs w:val="28"/>
+        </w:rPr>
+      </w:pPr>
+      <w:r>
+        <w:rPr>
+          <w:sz w:val="24"/>
+          <w:szCs w:val="24"/>
+        </w:rPr>
+        <w:t>Si un usuario de administración edita su incidencia, le cambia el nivel por general no se desatenderá.</w:t>
+      </w:r>
+    </w:p>
+    <w:p>
+      <w:pPr>
+        <w:rPr>
+          <w:b/>
+          <w:bCs/>
+          <w:sz w:val="28"/>
+          <w:szCs w:val="28"/>
+        </w:rPr>
+      </w:pPr>
+    </w:p>
+    <w:p>
+      <w:pPr>
+        <w:pStyle w:val="Prrafodelista"/>
+        <w:numPr>
           <w:ilvl w:val="0"/>
-          <w:numId w:val="13"/>
-        </w:numPr>
-      </w:pPr>
+          <w:numId w:val="22"/>
+        </w:numPr>
+        <w:rPr>
+          <w:b/>
+          <w:bCs/>
+          <w:sz w:val="28"/>
+          <w:szCs w:val="28"/>
+        </w:rPr>
+      </w:pPr>
+      <w:r>
+        <w:rPr>
+          <w:b/>
+          <w:bCs/>
+          <w:sz w:val="28"/>
+          <w:szCs w:val="28"/>
+        </w:rPr>
+        <w:t>RELACIONES DE USUARIOS DE SOPORTE CON NIVELES DE PROYECTOS</w:t>
+      </w:r>
+    </w:p>
+    <w:p>
+      <w:pPr>
+        <w:pStyle w:val="Prrafodelista"/>
+        <w:numPr>
+          <w:ilvl w:val="1"/>
+          <w:numId w:val="22"/>
+        </w:numPr>
+        <w:rPr>
+          <w:b/>
+          <w:bCs/>
+          <w:sz w:val="28"/>
+          <w:szCs w:val="28"/>
+        </w:rPr>
+      </w:pPr>
+      <w:r>
+        <w:rPr>
+          <w:sz w:val="24"/>
+          <w:szCs w:val="24"/>
+        </w:rPr>
+        <w:t>Se pueden crear relaciones entre usuarios de soporte y niveles de proyectos.</w:t>
+      </w:r>
+    </w:p>
+    <w:p>
+      <w:pPr>
+        <w:pStyle w:val="Prrafodelista"/>
+        <w:numPr>
+          <w:ilvl w:val="1"/>
+          <w:numId w:val="22"/>
+        </w:numPr>
+        <w:rPr>
+          <w:b/>
+          <w:bCs/>
+          <w:sz w:val="28"/>
+          <w:szCs w:val="28"/>
+        </w:rPr>
+      </w:pPr>
+      <w:r>
+        <w:rPr>
+          <w:sz w:val="24"/>
+          <w:szCs w:val="24"/>
+        </w:rPr>
+        <w:t>Si el usuario de la relación no tiene ningún proyecto seleccionado se le seleccionara automáticamente el proyecto de la relación.</w:t>
+      </w:r>
+    </w:p>
+    <w:p>
+      <w:pPr>
+        <w:pStyle w:val="Prrafodelista"/>
+        <w:numPr>
+          <w:ilvl w:val="1"/>
+          <w:numId w:val="22"/>
+        </w:numPr>
+        <w:rPr>
+          <w:b/>
+          <w:bCs/>
+          <w:sz w:val="28"/>
+          <w:szCs w:val="28"/>
+        </w:rPr>
+      </w:pPr>
+      <w:r>
+        <w:rPr>
+          <w:sz w:val="24"/>
+          <w:szCs w:val="24"/>
+        </w:rPr>
+        <w:t>Se pueden eliminar las relaciones entre niveles de proyectos y usuarios.</w:t>
+      </w:r>
+    </w:p>
+    <w:p>
+      <w:pPr>
+        <w:pStyle w:val="Prrafodelista"/>
+        <w:numPr>
+          <w:ilvl w:val="1"/>
+          <w:numId w:val="22"/>
+        </w:numPr>
+        <w:rPr>
+          <w:b/>
+          <w:bCs/>
+          <w:sz w:val="28"/>
+          <w:szCs w:val="28"/>
+        </w:rPr>
+      </w:pPr>
+      <w:r>
+        <w:rPr>
+          <w:sz w:val="24"/>
+          <w:szCs w:val="24"/>
+        </w:rPr>
+        <w:t>Al eliminar una relación se desatenderán las incidencias que el usuario este atendiendo en el proyecto de la relación.</w:t>
+      </w:r>
+    </w:p>
+    <w:p>
+      <w:pPr>
+        <w:pStyle w:val="Prrafodelista"/>
+        <w:numPr>
+          <w:ilvl w:val="1"/>
+          <w:numId w:val="22"/>
+        </w:numPr>
+        <w:rPr>
+          <w:b/>
+          <w:bCs/>
+          <w:sz w:val="28"/>
+          <w:szCs w:val="28"/>
+        </w:rPr>
+      </w:pPr>
+      <w:r>
+        <w:rPr>
+          <w:sz w:val="24"/>
+          <w:szCs w:val="24"/>
+        </w:rPr>
+        <w:lastRenderedPageBreak/>
+        <w:t>Al eliminar una relación se eliminarán las incidencias, mensajes y archivos adjuntos de dichas incidencias del usuario de la relación en el proyecto de la relación.</w:t>
+      </w:r>
+    </w:p>
+    <w:p>
+      <w:pPr>
+        <w:pStyle w:val="Prrafodelista"/>
+        <w:numPr>
+          <w:ilvl w:val="1"/>
+          <w:numId w:val="22"/>
+        </w:numPr>
+        <w:rPr>
+          <w:b/>
+          <w:bCs/>
+          <w:sz w:val="28"/>
+          <w:szCs w:val="28"/>
+        </w:rPr>
+      </w:pPr>
+      <w:r>
+        <w:rPr>
+          <w:sz w:val="24"/>
+          <w:szCs w:val="24"/>
+        </w:rPr>
+        <w:t>Si el proyecto de la relación eliminada es el proyecto que tiene el usuario de la relación seleccionado se le cambiará el proyecto seleccionado por otro y de no ser posible se le pondrá a NULL.</w:t>
+      </w:r>
+    </w:p>
+    <w:p>
+      <w:pPr>
+        <w:pStyle w:val="Prrafodelista"/>
+        <w:numPr>
+          <w:ilvl w:val="1"/>
+          <w:numId w:val="22"/>
+        </w:numPr>
+        <w:rPr>
+          <w:b/>
+          <w:bCs/>
+          <w:sz w:val="28"/>
+          <w:szCs w:val="28"/>
+        </w:rPr>
+      </w:pPr>
+      <w:r>
+        <w:rPr>
+          <w:sz w:val="24"/>
+          <w:szCs w:val="24"/>
+        </w:rPr>
+        <w:t>Al eliminar una relación, se desatenderán las incidencias del proyecto de la relación atendidas por el usuario de la relación.</w:t>
+      </w:r>
       <w:r>
         <w:br w:type="page"/>
       </w:r>
@@ -12733,21 +14987,7 @@
           <w:sz w:val="24"/>
           <w:szCs w:val="24"/>
         </w:rPr>
-        <w:t xml:space="preserve"> que ofrecía un espacio </w:t>
-      </w:r>
-      <w:r>
-        <w:rPr>
-          <w:sz w:val="24"/>
-          <w:szCs w:val="24"/>
-        </w:rPr>
-        <w:t>ilimitado,</w:t>
-      </w:r>
-      <w:r>
-        <w:rPr>
-          <w:sz w:val="24"/>
-          <w:szCs w:val="24"/>
-        </w:rPr>
-        <w:t xml:space="preserve"> pero solo se podían almacenar 30.000 archivos.</w:t>
+        <w:t xml:space="preserve"> que ofrecía un espacio ilimitado, pero solo se podían almacenar 30.000 archivos.</w:t>
       </w:r>
     </w:p>
     <w:p>
@@ -13354,7 +15594,7 @@
   <w:abstractNum w:abstractNumId="0" w15:restartNumberingAfterBreak="0">
     <w:nsid w:val="0032251A"/>
     <w:multiLevelType w:val="hybridMultilevel"/>
-    <w:tmpl w:val="AFD03054"/>
+    <w:tmpl w:val="6930DDB4"/>
     <w:lvl w:ilvl="0" w:tplc="0C0A000F">
       <w:start w:val="1"/>
       <w:numFmt w:val="decimal"/>
@@ -13667,6 +15907,119 @@
     </w:lvl>
   </w:abstractNum>
   <w:abstractNum w:abstractNumId="3" w15:restartNumberingAfterBreak="0">
+    <w:nsid w:val="0DB0432C"/>
+    <w:multiLevelType w:val="multilevel"/>
+    <w:tmpl w:val="7496178E"/>
+    <w:lvl w:ilvl="0">
+      <w:start w:val="1"/>
+      <w:numFmt w:val="decimal"/>
+      <w:lvlText w:val="%1"/>
+      <w:lvlJc w:val="left"/>
+      <w:pPr>
+        <w:ind w:left="360" w:hanging="360"/>
+      </w:pPr>
+      <w:rPr>
+        <w:rFonts w:hint="default"/>
+      </w:rPr>
+    </w:lvl>
+    <w:lvl w:ilvl="1">
+      <w:start w:val="1"/>
+      <w:numFmt w:val="decimal"/>
+      <w:lvlText w:val="%1.%2"/>
+      <w:lvlJc w:val="left"/>
+      <w:pPr>
+        <w:ind w:left="720" w:hanging="360"/>
+      </w:pPr>
+      <w:rPr>
+        <w:rFonts w:hint="default"/>
+      </w:rPr>
+    </w:lvl>
+    <w:lvl w:ilvl="2">
+      <w:start w:val="1"/>
+      <w:numFmt w:val="decimal"/>
+      <w:lvlText w:val="%1.%2.%3"/>
+      <w:lvlJc w:val="left"/>
+      <w:pPr>
+        <w:ind w:left="1440" w:hanging="720"/>
+      </w:pPr>
+      <w:rPr>
+        <w:rFonts w:hint="default"/>
+      </w:rPr>
+    </w:lvl>
+    <w:lvl w:ilvl="3">
+      <w:start w:val="1"/>
+      <w:numFmt w:val="decimal"/>
+      <w:lvlText w:val="%1.%2.%3.%4"/>
+      <w:lvlJc w:val="left"/>
+      <w:pPr>
+        <w:ind w:left="1800" w:hanging="720"/>
+      </w:pPr>
+      <w:rPr>
+        <w:rFonts w:hint="default"/>
+      </w:rPr>
+    </w:lvl>
+    <w:lvl w:ilvl="4">
+      <w:start w:val="1"/>
+      <w:numFmt w:val="decimal"/>
+      <w:lvlText w:val="%1.%2.%3.%4.%5"/>
+      <w:lvlJc w:val="left"/>
+      <w:pPr>
+        <w:ind w:left="2520" w:hanging="1080"/>
+      </w:pPr>
+      <w:rPr>
+        <w:rFonts w:hint="default"/>
+      </w:rPr>
+    </w:lvl>
+    <w:lvl w:ilvl="5">
+      <w:start w:val="1"/>
+      <w:numFmt w:val="decimal"/>
+      <w:lvlText w:val="%1.%2.%3.%4.%5.%6"/>
+      <w:lvlJc w:val="left"/>
+      <w:pPr>
+        <w:ind w:left="2880" w:hanging="1080"/>
+      </w:pPr>
+      <w:rPr>
+        <w:rFonts w:hint="default"/>
+      </w:rPr>
+    </w:lvl>
+    <w:lvl w:ilvl="6">
+      <w:start w:val="1"/>
+      <w:numFmt w:val="decimal"/>
+      <w:lvlText w:val="%1.%2.%3.%4.%5.%6.%7"/>
+      <w:lvlJc w:val="left"/>
+      <w:pPr>
+        <w:ind w:left="3600" w:hanging="1440"/>
+      </w:pPr>
+      <w:rPr>
+        <w:rFonts w:hint="default"/>
+      </w:rPr>
+    </w:lvl>
+    <w:lvl w:ilvl="7">
+      <w:start w:val="1"/>
+      <w:numFmt w:val="decimal"/>
+      <w:lvlText w:val="%1.%2.%3.%4.%5.%6.%7.%8"/>
+      <w:lvlJc w:val="left"/>
+      <w:pPr>
+        <w:ind w:left="3960" w:hanging="1440"/>
+      </w:pPr>
+      <w:rPr>
+        <w:rFonts w:hint="default"/>
+      </w:rPr>
+    </w:lvl>
+    <w:lvl w:ilvl="8">
+      <w:start w:val="1"/>
+      <w:numFmt w:val="decimal"/>
+      <w:lvlText w:val="%1.%2.%3.%4.%5.%6.%7.%8.%9"/>
+      <w:lvlJc w:val="left"/>
+      <w:pPr>
+        <w:ind w:left="4680" w:hanging="1800"/>
+      </w:pPr>
+      <w:rPr>
+        <w:rFonts w:hint="default"/>
+      </w:rPr>
+    </w:lvl>
+  </w:abstractNum>
+  <w:abstractNum w:abstractNumId="4" w15:restartNumberingAfterBreak="0">
     <w:nsid w:val="0DB932AA"/>
     <w:multiLevelType w:val="hybridMultilevel"/>
     <w:tmpl w:val="13A89608"/>
@@ -13755,7 +16108,191 @@
       </w:pPr>
     </w:lvl>
   </w:abstractNum>
-  <w:abstractNum w:abstractNumId="4" w15:restartNumberingAfterBreak="0">
+  <w:abstractNum w:abstractNumId="5" w15:restartNumberingAfterBreak="0">
+    <w:nsid w:val="12FA40E9"/>
+    <w:multiLevelType w:val="multilevel"/>
+    <w:tmpl w:val="AA7C03E0"/>
+    <w:lvl w:ilvl="0">
+      <w:start w:val="1"/>
+      <w:numFmt w:val="decimal"/>
+      <w:lvlText w:val="%1."/>
+      <w:lvlJc w:val="left"/>
+      <w:pPr>
+        <w:ind w:left="360" w:hanging="360"/>
+      </w:pPr>
+      <w:rPr>
+        <w:rFonts w:hint="default"/>
+      </w:rPr>
+    </w:lvl>
+    <w:lvl w:ilvl="1">
+      <w:start w:val="1"/>
+      <w:numFmt w:val="decimal"/>
+      <w:lvlText w:val="%1.%2."/>
+      <w:lvlJc w:val="left"/>
+      <w:pPr>
+        <w:ind w:left="792" w:hanging="432"/>
+      </w:pPr>
+      <w:rPr>
+        <w:b w:val="0"/>
+        <w:bCs w:val="0"/>
+        <w:sz w:val="24"/>
+        <w:szCs w:val="24"/>
+      </w:rPr>
+    </w:lvl>
+    <w:lvl w:ilvl="2">
+      <w:start w:val="1"/>
+      <w:numFmt w:val="decimal"/>
+      <w:lvlText w:val="%1.%2.%3."/>
+      <w:lvlJc w:val="left"/>
+      <w:pPr>
+        <w:ind w:left="1224" w:hanging="504"/>
+      </w:pPr>
+    </w:lvl>
+    <w:lvl w:ilvl="3">
+      <w:start w:val="1"/>
+      <w:numFmt w:val="decimal"/>
+      <w:lvlText w:val="%1.%2.%3.%4."/>
+      <w:lvlJc w:val="left"/>
+      <w:pPr>
+        <w:ind w:left="1728" w:hanging="648"/>
+      </w:pPr>
+    </w:lvl>
+    <w:lvl w:ilvl="4">
+      <w:start w:val="1"/>
+      <w:numFmt w:val="decimal"/>
+      <w:lvlText w:val="%1.%2.%3.%4.%5."/>
+      <w:lvlJc w:val="left"/>
+      <w:pPr>
+        <w:ind w:left="2232" w:hanging="792"/>
+      </w:pPr>
+    </w:lvl>
+    <w:lvl w:ilvl="5">
+      <w:start w:val="1"/>
+      <w:numFmt w:val="decimal"/>
+      <w:lvlText w:val="%1.%2.%3.%4.%5.%6."/>
+      <w:lvlJc w:val="left"/>
+      <w:pPr>
+        <w:ind w:left="2736" w:hanging="936"/>
+      </w:pPr>
+    </w:lvl>
+    <w:lvl w:ilvl="6">
+      <w:start w:val="1"/>
+      <w:numFmt w:val="decimal"/>
+      <w:lvlText w:val="%1.%2.%3.%4.%5.%6.%7."/>
+      <w:lvlJc w:val="left"/>
+      <w:pPr>
+        <w:ind w:left="3240" w:hanging="1080"/>
+      </w:pPr>
+    </w:lvl>
+    <w:lvl w:ilvl="7">
+      <w:start w:val="1"/>
+      <w:numFmt w:val="decimal"/>
+      <w:lvlText w:val="%1.%2.%3.%4.%5.%6.%7.%8."/>
+      <w:lvlJc w:val="left"/>
+      <w:pPr>
+        <w:ind w:left="3744" w:hanging="1224"/>
+      </w:pPr>
+    </w:lvl>
+    <w:lvl w:ilvl="8">
+      <w:start w:val="1"/>
+      <w:numFmt w:val="decimal"/>
+      <w:lvlText w:val="%1.%2.%3.%4.%5.%6.%7.%8.%9."/>
+      <w:lvlJc w:val="left"/>
+      <w:pPr>
+        <w:ind w:left="4320" w:hanging="1440"/>
+      </w:pPr>
+    </w:lvl>
+  </w:abstractNum>
+  <w:abstractNum w:abstractNumId="6" w15:restartNumberingAfterBreak="0">
+    <w:nsid w:val="13BC3B3E"/>
+    <w:multiLevelType w:val="hybridMultilevel"/>
+    <w:tmpl w:val="55202614"/>
+    <w:lvl w:ilvl="0" w:tplc="0C0A000F">
+      <w:start w:val="1"/>
+      <w:numFmt w:val="decimal"/>
+      <w:lvlText w:val="%1."/>
+      <w:lvlJc w:val="left"/>
+      <w:pPr>
+        <w:ind w:left="720" w:hanging="360"/>
+      </w:pPr>
+      <w:rPr>
+        <w:rFonts w:hint="default"/>
+      </w:rPr>
+    </w:lvl>
+    <w:lvl w:ilvl="1" w:tplc="0C0A0019">
+      <w:start w:val="1"/>
+      <w:numFmt w:val="lowerLetter"/>
+      <w:lvlText w:val="%2."/>
+      <w:lvlJc w:val="left"/>
+      <w:pPr>
+        <w:ind w:left="1440" w:hanging="360"/>
+      </w:pPr>
+    </w:lvl>
+    <w:lvl w:ilvl="2" w:tplc="0C0A001B" w:tentative="1">
+      <w:start w:val="1"/>
+      <w:numFmt w:val="lowerRoman"/>
+      <w:lvlText w:val="%3."/>
+      <w:lvlJc w:val="right"/>
+      <w:pPr>
+        <w:ind w:left="2160" w:hanging="180"/>
+      </w:pPr>
+    </w:lvl>
+    <w:lvl w:ilvl="3" w:tplc="0C0A000F" w:tentative="1">
+      <w:start w:val="1"/>
+      <w:numFmt w:val="decimal"/>
+      <w:lvlText w:val="%4."/>
+      <w:lvlJc w:val="left"/>
+      <w:pPr>
+        <w:ind w:left="2880" w:hanging="360"/>
+      </w:pPr>
+    </w:lvl>
+    <w:lvl w:ilvl="4" w:tplc="0C0A0019" w:tentative="1">
+      <w:start w:val="1"/>
+      <w:numFmt w:val="lowerLetter"/>
+      <w:lvlText w:val="%5."/>
+      <w:lvlJc w:val="left"/>
+      <w:pPr>
+        <w:ind w:left="3600" w:hanging="360"/>
+      </w:pPr>
+    </w:lvl>
+    <w:lvl w:ilvl="5" w:tplc="0C0A001B" w:tentative="1">
+      <w:start w:val="1"/>
+      <w:numFmt w:val="lowerRoman"/>
+      <w:lvlText w:val="%6."/>
+      <w:lvlJc w:val="right"/>
+      <w:pPr>
+        <w:ind w:left="4320" w:hanging="180"/>
+      </w:pPr>
+    </w:lvl>
+    <w:lvl w:ilvl="6" w:tplc="0C0A000F" w:tentative="1">
+      <w:start w:val="1"/>
+      <w:numFmt w:val="decimal"/>
+      <w:lvlText w:val="%7."/>
+      <w:lvlJc w:val="left"/>
+      <w:pPr>
+        <w:ind w:left="5040" w:hanging="360"/>
+      </w:pPr>
+    </w:lvl>
+    <w:lvl w:ilvl="7" w:tplc="0C0A0019" w:tentative="1">
+      <w:start w:val="1"/>
+      <w:numFmt w:val="lowerLetter"/>
+      <w:lvlText w:val="%8."/>
+      <w:lvlJc w:val="left"/>
+      <w:pPr>
+        <w:ind w:left="5760" w:hanging="360"/>
+      </w:pPr>
+    </w:lvl>
+    <w:lvl w:ilvl="8" w:tplc="0C0A001B" w:tentative="1">
+      <w:start w:val="1"/>
+      <w:numFmt w:val="lowerRoman"/>
+      <w:lvlText w:val="%9."/>
+      <w:lvlJc w:val="right"/>
+      <w:pPr>
+        <w:ind w:left="6480" w:hanging="180"/>
+      </w:pPr>
+    </w:lvl>
+  </w:abstractNum>
+  <w:abstractNum w:abstractNumId="7" w15:restartNumberingAfterBreak="0">
     <w:nsid w:val="16241D4A"/>
     <w:multiLevelType w:val="hybridMultilevel"/>
     <w:tmpl w:val="8D965808"/>
@@ -13868,7 +16405,7 @@
       </w:rPr>
     </w:lvl>
   </w:abstractNum>
-  <w:abstractNum w:abstractNumId="5" w15:restartNumberingAfterBreak="0">
+  <w:abstractNum w:abstractNumId="8" w15:restartNumberingAfterBreak="0">
     <w:nsid w:val="173E51EA"/>
     <w:multiLevelType w:val="multilevel"/>
     <w:tmpl w:val="03C852CA"/>
@@ -13986,7 +16523,7 @@
       </w:rPr>
     </w:lvl>
   </w:abstractNum>
-  <w:abstractNum w:abstractNumId="6" w15:restartNumberingAfterBreak="0">
+  <w:abstractNum w:abstractNumId="9" w15:restartNumberingAfterBreak="0">
     <w:nsid w:val="1B83228A"/>
     <w:multiLevelType w:val="multilevel"/>
     <w:tmpl w:val="03C852CA"/>
@@ -14104,7 +16641,7 @@
       </w:rPr>
     </w:lvl>
   </w:abstractNum>
-  <w:abstractNum w:abstractNumId="7" w15:restartNumberingAfterBreak="0">
+  <w:abstractNum w:abstractNumId="10" w15:restartNumberingAfterBreak="0">
     <w:nsid w:val="1F3D0EEB"/>
     <w:multiLevelType w:val="hybridMultilevel"/>
     <w:tmpl w:val="E3EA32CC"/>
@@ -14217,7 +16754,7 @@
       </w:rPr>
     </w:lvl>
   </w:abstractNum>
-  <w:abstractNum w:abstractNumId="8" w15:restartNumberingAfterBreak="0">
+  <w:abstractNum w:abstractNumId="11" w15:restartNumberingAfterBreak="0">
     <w:nsid w:val="20970844"/>
     <w:multiLevelType w:val="multilevel"/>
     <w:tmpl w:val="8E2CC14E"/>
@@ -14330,7 +16867,7 @@
       </w:rPr>
     </w:lvl>
   </w:abstractNum>
-  <w:abstractNum w:abstractNumId="9" w15:restartNumberingAfterBreak="0">
+  <w:abstractNum w:abstractNumId="12" w15:restartNumberingAfterBreak="0">
     <w:nsid w:val="27FC23A5"/>
     <w:multiLevelType w:val="hybridMultilevel"/>
     <w:tmpl w:val="60B468E0"/>
@@ -14443,7 +16980,7 @@
       </w:rPr>
     </w:lvl>
   </w:abstractNum>
-  <w:abstractNum w:abstractNumId="10" w15:restartNumberingAfterBreak="0">
+  <w:abstractNum w:abstractNumId="13" w15:restartNumberingAfterBreak="0">
     <w:nsid w:val="2BFE5AB4"/>
     <w:multiLevelType w:val="hybridMultilevel"/>
     <w:tmpl w:val="F4F8715C"/>
@@ -14556,7 +17093,7 @@
       </w:rPr>
     </w:lvl>
   </w:abstractNum>
-  <w:abstractNum w:abstractNumId="11" w15:restartNumberingAfterBreak="0">
+  <w:abstractNum w:abstractNumId="14" w15:restartNumberingAfterBreak="0">
     <w:nsid w:val="2F8A79B9"/>
     <w:multiLevelType w:val="hybridMultilevel"/>
     <w:tmpl w:val="05F01E1C"/>
@@ -14669,7 +17206,7 @@
       </w:rPr>
     </w:lvl>
   </w:abstractNum>
-  <w:abstractNum w:abstractNumId="12" w15:restartNumberingAfterBreak="0">
+  <w:abstractNum w:abstractNumId="15" w15:restartNumberingAfterBreak="0">
     <w:nsid w:val="340D2185"/>
     <w:multiLevelType w:val="hybridMultilevel"/>
     <w:tmpl w:val="50B81B84"/>
@@ -14782,7 +17319,7 @@
       </w:rPr>
     </w:lvl>
   </w:abstractNum>
-  <w:abstractNum w:abstractNumId="13" w15:restartNumberingAfterBreak="0">
+  <w:abstractNum w:abstractNumId="16" w15:restartNumberingAfterBreak="0">
     <w:nsid w:val="429811AC"/>
     <w:multiLevelType w:val="hybridMultilevel"/>
     <w:tmpl w:val="38F6BA5C"/>
@@ -14895,7 +17432,7 @@
       </w:rPr>
     </w:lvl>
   </w:abstractNum>
-  <w:abstractNum w:abstractNumId="14" w15:restartNumberingAfterBreak="0">
+  <w:abstractNum w:abstractNumId="17" w15:restartNumberingAfterBreak="0">
     <w:nsid w:val="43E56AB3"/>
     <w:multiLevelType w:val="hybridMultilevel"/>
     <w:tmpl w:val="3552F428"/>
@@ -15008,7 +17545,7 @@
       </w:rPr>
     </w:lvl>
   </w:abstractNum>
-  <w:abstractNum w:abstractNumId="15" w15:restartNumberingAfterBreak="0">
+  <w:abstractNum w:abstractNumId="18" w15:restartNumberingAfterBreak="0">
     <w:nsid w:val="47DA2782"/>
     <w:multiLevelType w:val="hybridMultilevel"/>
     <w:tmpl w:val="1848F59A"/>
@@ -15121,7 +17658,7 @@
       </w:rPr>
     </w:lvl>
   </w:abstractNum>
-  <w:abstractNum w:abstractNumId="16" w15:restartNumberingAfterBreak="0">
+  <w:abstractNum w:abstractNumId="19" w15:restartNumberingAfterBreak="0">
     <w:nsid w:val="4989421D"/>
     <w:multiLevelType w:val="hybridMultilevel"/>
     <w:tmpl w:val="24F4167A"/>
@@ -15234,7 +17771,7 @@
       </w:rPr>
     </w:lvl>
   </w:abstractNum>
-  <w:abstractNum w:abstractNumId="17" w15:restartNumberingAfterBreak="0">
+  <w:abstractNum w:abstractNumId="20" w15:restartNumberingAfterBreak="0">
     <w:nsid w:val="4C8A058D"/>
     <w:multiLevelType w:val="hybridMultilevel"/>
     <w:tmpl w:val="6284F99A"/>
@@ -15347,7 +17884,7 @@
       </w:rPr>
     </w:lvl>
   </w:abstractNum>
-  <w:abstractNum w:abstractNumId="18" w15:restartNumberingAfterBreak="0">
+  <w:abstractNum w:abstractNumId="21" w15:restartNumberingAfterBreak="0">
     <w:nsid w:val="78925C0B"/>
     <w:multiLevelType w:val="hybridMultilevel"/>
     <w:tmpl w:val="AFAC0118"/>
@@ -15461,61 +17998,70 @@
     </w:lvl>
   </w:abstractNum>
   <w:num w:numId="1">
-    <w:abstractNumId w:val="3"/>
+    <w:abstractNumId w:val="4"/>
   </w:num>
   <w:num w:numId="2">
+    <w:abstractNumId w:val="14"/>
+  </w:num>
+  <w:num w:numId="3">
+    <w:abstractNumId w:val="17"/>
+  </w:num>
+  <w:num w:numId="4">
+    <w:abstractNumId w:val="8"/>
+  </w:num>
+  <w:num w:numId="5">
+    <w:abstractNumId w:val="9"/>
+  </w:num>
+  <w:num w:numId="6">
     <w:abstractNumId w:val="11"/>
   </w:num>
-  <w:num w:numId="3">
-    <w:abstractNumId w:val="14"/>
-  </w:num>
-  <w:num w:numId="4">
-    <w:abstractNumId w:val="5"/>
-  </w:num>
-  <w:num w:numId="5">
-    <w:abstractNumId w:val="6"/>
-  </w:num>
-  <w:num w:numId="6">
-    <w:abstractNumId w:val="8"/>
-  </w:num>
   <w:num w:numId="7">
-    <w:abstractNumId w:val="10"/>
+    <w:abstractNumId w:val="13"/>
   </w:num>
   <w:num w:numId="8">
-    <w:abstractNumId w:val="9"/>
+    <w:abstractNumId w:val="12"/>
   </w:num>
   <w:num w:numId="9">
-    <w:abstractNumId w:val="16"/>
+    <w:abstractNumId w:val="19"/>
   </w:num>
   <w:num w:numId="10">
     <w:abstractNumId w:val="2"/>
   </w:num>
   <w:num w:numId="11">
-    <w:abstractNumId w:val="7"/>
+    <w:abstractNumId w:val="10"/>
   </w:num>
   <w:num w:numId="12">
-    <w:abstractNumId w:val="13"/>
+    <w:abstractNumId w:val="16"/>
   </w:num>
   <w:num w:numId="13">
-    <w:abstractNumId w:val="18"/>
+    <w:abstractNumId w:val="21"/>
   </w:num>
   <w:num w:numId="14">
     <w:abstractNumId w:val="0"/>
   </w:num>
   <w:num w:numId="15">
-    <w:abstractNumId w:val="12"/>
+    <w:abstractNumId w:val="15"/>
   </w:num>
   <w:num w:numId="16">
-    <w:abstractNumId w:val="4"/>
+    <w:abstractNumId w:val="7"/>
   </w:num>
   <w:num w:numId="17">
-    <w:abstractNumId w:val="17"/>
+    <w:abstractNumId w:val="20"/>
   </w:num>
   <w:num w:numId="18">
     <w:abstractNumId w:val="1"/>
   </w:num>
   <w:num w:numId="19">
-    <w:abstractNumId w:val="15"/>
+    <w:abstractNumId w:val="18"/>
+  </w:num>
+  <w:num w:numId="20">
+    <w:abstractNumId w:val="6"/>
+  </w:num>
+  <w:num w:numId="21">
+    <w:abstractNumId w:val="3"/>
+  </w:num>
+  <w:num w:numId="22">
+    <w:abstractNumId w:val="5"/>
   </w:num>
 </w:numbering>
 </file>
@@ -16723,8 +19269,10 @@
     <w:rsid w:val="00254BBE"/>
     <w:rsid w:val="00402FB9"/>
     <w:rsid w:val="00466159"/>
+    <w:rsid w:val="00690047"/>
     <w:rsid w:val="00992312"/>
     <w:rsid w:val="009C43A9"/>
+    <w:rsid w:val="00CC5A9E"/>
     <w:rsid w:val="00D14180"/>
     <w:rsid w:val="00F045BC"/>
   </w:rsids>

</xml_diff>